<commit_message>
after deleting and list1->list2
</commit_message>
<xml_diff>
--- a/docs/Зайцева, ИУ7-52Б. Отчет (содержание).docx
+++ b/docs/Зайцева, ИУ7-52Б. Отчет (содержание).docx
@@ -16705,7 +16705,22 @@
         <w:t xml:space="preserve">разделе </w:t>
       </w:r>
       <w:r>
-        <w:t>производится выбор средств реализации, приводится структура программы, описывается ее интерфейс, а также описываются нетривиальные моменты реализации</w:t>
+        <w:t>производится в</w:t>
+      </w:r>
+      <w:r>
+        <w:t>ыбор средств реализации</w:t>
+      </w:r>
+      <w:r>
+        <w:t>, описывается интерфейс</w:t>
+      </w:r>
+      <w:r>
+        <w:t xml:space="preserve"> </w:t>
+      </w:r>
+      <w:r>
+        <w:t xml:space="preserve">программы и </w:t>
+      </w:r>
+      <w:r>
+        <w:t>нетривиальные моменты реализации</w:t>
       </w:r>
       <w:r>
         <w:t>.</w:t>
@@ -16747,22 +16762,20 @@
           <w:numId w:val="10"/>
         </w:numPr>
       </w:pPr>
-      <w:bookmarkStart w:id="58" w:name="_GoBack"/>
+      <w:r>
+        <w:t xml:space="preserve"> </w:t>
+      </w:r>
+      <w:bookmarkStart w:id="58" w:name="_Toc81074341"/>
+      <w:r>
+        <w:t>Выбо</w:t>
+      </w:r>
+      <w:r>
+        <w:t xml:space="preserve">р </w:t>
+      </w:r>
+      <w:r>
+        <w:t>средств реализации</w:t>
+      </w:r>
       <w:bookmarkEnd w:id="58"/>
-      <w:r>
-        <w:t xml:space="preserve"> </w:t>
-      </w:r>
-      <w:bookmarkStart w:id="59" w:name="_Toc81074341"/>
-      <w:r>
-        <w:t>Выбо</w:t>
-      </w:r>
-      <w:r>
-        <w:t xml:space="preserve">р </w:t>
-      </w:r>
-      <w:r>
-        <w:t>средств реализации</w:t>
-      </w:r>
-      <w:bookmarkEnd w:id="59"/>
     </w:p>
     <w:p>
       <w:r>
@@ -16995,965 +17008,182 @@
           <w:ilvl w:val="1"/>
           <w:numId w:val="10"/>
         </w:numPr>
-      </w:pPr>
-      <w:bookmarkStart w:id="60" w:name="_Toc81074342"/>
-      <w:r>
-        <w:t>Структура программы</w:t>
-      </w:r>
-      <w:bookmarkEnd w:id="60"/>
-    </w:p>
-    <w:p>
+        <w:ind w:left="709" w:firstLine="0"/>
+      </w:pPr>
+      <w:bookmarkStart w:id="59" w:name="_Toc81074343"/>
+      <w:r>
+        <w:t>О</w:t>
+      </w:r>
+      <w:r>
+        <w:t xml:space="preserve">писание основных моментов </w:t>
+      </w:r>
+      <w:r>
+        <w:t xml:space="preserve">программной </w:t>
+      </w:r>
+      <w:r>
+        <w:t>реализации</w:t>
+      </w:r>
+      <w:bookmarkEnd w:id="59"/>
+    </w:p>
+    <w:p>
+      <w:pPr>
+        <w:ind w:firstLine="360"/>
+      </w:pPr>
       <w:r>
         <w:lastRenderedPageBreak/>
-        <w:t>Программа состоит из следующих модулей (файлов):</w:t>
-      </w:r>
-    </w:p>
-    <w:p>
-      <w:pPr>
-        <w:pStyle w:val="a7"/>
-        <w:numPr>
-          <w:ilvl w:val="0"/>
-          <w:numId w:val="23"/>
-        </w:numPr>
-      </w:pPr>
+        <w:t>На листинге 3.</w:t>
+      </w:r>
+      <w:r>
+        <w:t>1</w:t>
+      </w:r>
+      <w:r>
+        <w:t>.</w:t>
+      </w:r>
+      <w:r>
+        <w:t xml:space="preserve"> представлен код алгоритма</w:t>
+      </w:r>
+      <w:r>
+        <w:t xml:space="preserve"> </w:t>
+      </w:r>
+      <w:proofErr w:type="spellStart"/>
       <w:r>
         <w:rPr>
           <w:lang w:val="en-US"/>
         </w:rPr>
-        <w:t>Program</w:t>
+        <w:t>TraceRay</w:t>
+      </w:r>
+      <w:proofErr w:type="spellEnd"/>
+      <w:r>
+        <w:t xml:space="preserve"> обратной трассировки</w:t>
+      </w:r>
+      <w:r>
+        <w:t xml:space="preserve"> </w:t>
+      </w:r>
+      <w:r>
+        <w:t xml:space="preserve">луча, испущенного из </w:t>
+      </w:r>
+      <w:r>
+        <w:rPr>
+          <w:lang w:val="en-US"/>
+        </w:rPr>
+        <w:t>camera</w:t>
+      </w:r>
+      <w:r>
+        <w:t>_</w:t>
+      </w:r>
+      <w:r>
+        <w:rPr>
+          <w:lang w:val="en-US"/>
+        </w:rPr>
+        <w:t>position</w:t>
+      </w:r>
+      <w:r>
+        <w:t xml:space="preserve"> </w:t>
+      </w:r>
+      <w:r>
+        <w:t xml:space="preserve">в направлении </w:t>
+      </w:r>
+      <w:r>
+        <w:rPr>
+          <w:lang w:val="en-US"/>
+        </w:rPr>
+        <w:t>view</w:t>
+      </w:r>
+      <w:r>
+        <w:t>_</w:t>
+      </w:r>
+      <w:r>
+        <w:rPr>
+          <w:lang w:val="en-US"/>
+        </w:rPr>
+        <w:t>vector</w:t>
+      </w:r>
+      <w:r>
+        <w:t xml:space="preserve"> и ограниченного </w:t>
+      </w:r>
+      <w:r>
+        <w:rPr>
+          <w:lang w:val="en-US"/>
+        </w:rPr>
+        <w:t>t</w:t>
+      </w:r>
+      <w:r>
+        <w:t>_</w:t>
+      </w:r>
+      <w:r>
+        <w:rPr>
+          <w:lang w:val="en-US"/>
+        </w:rPr>
+        <w:t>min</w:t>
+      </w:r>
+      <w:r>
+        <w:t xml:space="preserve"> </w:t>
+      </w:r>
+      <w:r>
+        <w:t>и</w:t>
+      </w:r>
+      <w:r>
+        <w:t xml:space="preserve"> </w:t>
+      </w:r>
+      <w:r>
+        <w:rPr>
+          <w:lang w:val="en-US"/>
+        </w:rPr>
+        <w:t>t</w:t>
+      </w:r>
+      <w:r>
+        <w:t>_</w:t>
+      </w:r>
+      <w:r>
+        <w:rPr>
+          <w:lang w:val="en-US"/>
+        </w:rPr>
+        <w:t>max</w:t>
+      </w:r>
+      <w:r>
+        <w:t xml:space="preserve">, при максимальной глубине рекурсии </w:t>
+      </w:r>
+      <w:r>
+        <w:rPr>
+          <w:lang w:val="en-US"/>
+        </w:rPr>
+        <w:t>depth</w:t>
       </w:r>
       <w:r>
         <w:t>.</w:t>
       </w:r>
+    </w:p>
+    <w:p>
+      <w:pPr>
+        <w:jc w:val="left"/>
+      </w:pPr>
+      <w:r>
+        <w:t>Листинг 3.1. А</w:t>
+      </w:r>
+      <w:r>
+        <w:t xml:space="preserve">лгоритм трассировки луча </w:t>
+      </w:r>
       <w:proofErr w:type="spellStart"/>
       <w:r>
         <w:rPr>
           <w:lang w:val="en-US"/>
         </w:rPr>
-        <w:t>cs</w:t>
+        <w:t>TraceRay</w:t>
       </w:r>
       <w:proofErr w:type="spellEnd"/>
-      <w:r>
-        <w:t xml:space="preserve"> – </w:t>
-      </w:r>
-      <w:r>
-        <w:t>с точкой входа в программу</w:t>
-      </w:r>
-    </w:p>
-    <w:p>
-      <w:pPr>
-        <w:pStyle w:val="a7"/>
-        <w:numPr>
-          <w:ilvl w:val="0"/>
-          <w:numId w:val="23"/>
-        </w:numPr>
+    </w:p>
+    <w:bookmarkStart w:id="60" w:name="_MON_1691076193"/>
+    <w:bookmarkEnd w:id="60"/>
+    <w:p>
+      <w:pPr>
+        <w:ind w:firstLine="360"/>
+        <w:jc w:val="center"/>
       </w:pPr>
       <w:r>
         <w:rPr>
           <w:lang w:val="en-US"/>
         </w:rPr>
-        <w:t>Form1.cs</w:t>
-      </w:r>
-      <w:r>
-        <w:t xml:space="preserve"> – с интерфейсом программы</w:t>
-      </w:r>
-    </w:p>
-    <w:p>
-      <w:pPr>
-        <w:pStyle w:val="a7"/>
-        <w:numPr>
-          <w:ilvl w:val="0"/>
-          <w:numId w:val="23"/>
-        </w:numPr>
-      </w:pPr>
-      <w:r>
-        <w:rPr>
-          <w:lang w:val="en-US"/>
-        </w:rPr>
-        <w:t>Facade</w:t>
-      </w:r>
-      <w:r>
-        <w:t>.</w:t>
-      </w:r>
-      <w:proofErr w:type="spellStart"/>
-      <w:r>
-        <w:rPr>
-          <w:lang w:val="en-US"/>
-        </w:rPr>
-        <w:t>cs</w:t>
-      </w:r>
-      <w:proofErr w:type="spellEnd"/>
-      <w:r>
-        <w:t xml:space="preserve">, </w:t>
-      </w:r>
-      <w:proofErr w:type="spellStart"/>
-      <w:r>
-        <w:rPr>
-          <w:lang w:val="en-US"/>
-        </w:rPr>
-        <w:t>BaseCommand</w:t>
-      </w:r>
-      <w:proofErr w:type="spellEnd"/>
-      <w:r>
-        <w:t>.</w:t>
-      </w:r>
-      <w:proofErr w:type="spellStart"/>
-      <w:r>
-        <w:rPr>
-          <w:lang w:val="en-US"/>
-        </w:rPr>
-        <w:t>cs</w:t>
-      </w:r>
-      <w:proofErr w:type="spellEnd"/>
-      <w:r>
-        <w:t xml:space="preserve">, </w:t>
-      </w:r>
-      <w:r>
-        <w:rPr>
-          <w:lang w:val="en-US"/>
-        </w:rPr>
-        <w:t>Controller</w:t>
-      </w:r>
-      <w:r>
-        <w:t>.</w:t>
-      </w:r>
-      <w:proofErr w:type="spellStart"/>
-      <w:r>
-        <w:rPr>
-          <w:lang w:val="en-US"/>
-        </w:rPr>
-        <w:t>cs</w:t>
-      </w:r>
-      <w:proofErr w:type="spellEnd"/>
-      <w:r>
-        <w:t xml:space="preserve">, </w:t>
-      </w:r>
-      <w:r>
-        <w:rPr>
-          <w:lang w:val="en-US"/>
-        </w:rPr>
-        <w:t>Converter</w:t>
-      </w:r>
-      <w:r>
-        <w:t>.</w:t>
-      </w:r>
-      <w:proofErr w:type="spellStart"/>
-      <w:r>
-        <w:rPr>
-          <w:lang w:val="en-US"/>
-        </w:rPr>
-        <w:t>cs</w:t>
-      </w:r>
-      <w:proofErr w:type="spellEnd"/>
-      <w:r>
-        <w:t xml:space="preserve">, </w:t>
-      </w:r>
-      <w:proofErr w:type="spellStart"/>
-      <w:r>
-        <w:rPr>
-          <w:lang w:val="en-US"/>
-        </w:rPr>
-        <w:t>SceneManager</w:t>
-      </w:r>
-      <w:proofErr w:type="spellEnd"/>
-      <w:r>
-        <w:t>.</w:t>
-      </w:r>
-      <w:proofErr w:type="spellStart"/>
-      <w:r>
-        <w:rPr>
-          <w:lang w:val="en-US"/>
-        </w:rPr>
-        <w:t>cs</w:t>
-      </w:r>
-      <w:proofErr w:type="spellEnd"/>
-      <w:r>
-        <w:t xml:space="preserve">, </w:t>
-      </w:r>
-      <w:r>
-        <w:rPr>
-          <w:lang w:val="en-US"/>
-        </w:rPr>
-        <w:t>RayTracer</w:t>
-      </w:r>
-      <w:r>
-        <w:t>.</w:t>
-      </w:r>
-      <w:proofErr w:type="spellStart"/>
-      <w:r>
-        <w:rPr>
-          <w:lang w:val="en-US"/>
-        </w:rPr>
-        <w:t>cs</w:t>
-      </w:r>
-      <w:proofErr w:type="spellEnd"/>
-      <w:r>
-        <w:t xml:space="preserve">, </w:t>
-      </w:r>
-      <w:r>
-        <w:rPr>
-          <w:lang w:val="en-US"/>
-        </w:rPr>
-        <w:t>Scene</w:t>
-      </w:r>
-      <w:r>
-        <w:t>.</w:t>
-      </w:r>
-      <w:proofErr w:type="spellStart"/>
-      <w:r>
-        <w:rPr>
-          <w:lang w:val="en-US"/>
-        </w:rPr>
-        <w:t>cs</w:t>
-      </w:r>
-      <w:proofErr w:type="spellEnd"/>
-      <w:r>
-        <w:t xml:space="preserve">, </w:t>
-      </w:r>
-      <w:r>
-        <w:rPr>
-          <w:lang w:val="en-US"/>
-        </w:rPr>
-        <w:t>Light</w:t>
-      </w:r>
-      <w:r>
-        <w:t>.</w:t>
-      </w:r>
-      <w:proofErr w:type="spellStart"/>
-      <w:r>
-        <w:rPr>
-          <w:lang w:val="en-US"/>
-        </w:rPr>
-        <w:t>cs</w:t>
-      </w:r>
-      <w:proofErr w:type="spellEnd"/>
-      <w:r>
-        <w:t xml:space="preserve">, </w:t>
-      </w:r>
-      <w:r>
-        <w:rPr>
-          <w:lang w:val="en-US"/>
-        </w:rPr>
-        <w:t>Camera</w:t>
-      </w:r>
-      <w:r>
-        <w:t>.</w:t>
-      </w:r>
-      <w:proofErr w:type="spellStart"/>
-      <w:r>
-        <w:rPr>
-          <w:lang w:val="en-US"/>
-        </w:rPr>
-        <w:t>cs</w:t>
-      </w:r>
-      <w:proofErr w:type="spellEnd"/>
-      <w:r>
-        <w:t xml:space="preserve">, </w:t>
-      </w:r>
-      <w:r>
-        <w:rPr>
-          <w:lang w:val="en-US"/>
-        </w:rPr>
-        <w:t>Primitive</w:t>
-      </w:r>
-      <w:r>
-        <w:t>.</w:t>
-      </w:r>
-      <w:proofErr w:type="spellStart"/>
-      <w:r>
-        <w:rPr>
-          <w:lang w:val="en-US"/>
-        </w:rPr>
-        <w:t>cs</w:t>
-      </w:r>
-      <w:proofErr w:type="spellEnd"/>
-      <w:r>
-        <w:t xml:space="preserve">, </w:t>
-      </w:r>
-      <w:r>
-        <w:rPr>
-          <w:lang w:val="en-US"/>
-        </w:rPr>
-        <w:t>Cylinder</w:t>
-      </w:r>
-      <w:r>
-        <w:t>.</w:t>
-      </w:r>
-      <w:proofErr w:type="spellStart"/>
-      <w:r>
-        <w:rPr>
-          <w:lang w:val="en-US"/>
-        </w:rPr>
-        <w:t>cs</w:t>
-      </w:r>
-      <w:proofErr w:type="spellEnd"/>
-      <w:r>
-        <w:t xml:space="preserve">, </w:t>
-      </w:r>
-      <w:r>
-        <w:rPr>
-          <w:lang w:val="en-US"/>
-        </w:rPr>
-        <w:t>Parallelepiped</w:t>
-      </w:r>
-      <w:r>
-        <w:t>.</w:t>
-      </w:r>
-      <w:proofErr w:type="spellStart"/>
-      <w:r>
-        <w:rPr>
-          <w:lang w:val="en-US"/>
-        </w:rPr>
-        <w:t>cs</w:t>
-      </w:r>
-      <w:proofErr w:type="spellEnd"/>
-      <w:r>
-        <w:t xml:space="preserve">, </w:t>
-      </w:r>
-      <w:r>
-        <w:rPr>
-          <w:lang w:val="en-US"/>
-        </w:rPr>
-        <w:t>Plane</w:t>
-      </w:r>
-      <w:r>
-        <w:t>.</w:t>
-      </w:r>
-      <w:proofErr w:type="spellStart"/>
-      <w:r>
-        <w:rPr>
-          <w:lang w:val="en-US"/>
-        </w:rPr>
-        <w:t>cs</w:t>
-      </w:r>
-      <w:proofErr w:type="spellEnd"/>
-      <w:r>
-        <w:t xml:space="preserve">. </w:t>
-      </w:r>
-      <w:r>
-        <w:rPr>
-          <w:lang w:val="en-US"/>
-        </w:rPr>
-        <w:t>Pyramid</w:t>
-      </w:r>
-      <w:r>
-        <w:t>.</w:t>
-      </w:r>
-      <w:proofErr w:type="spellStart"/>
-      <w:r>
-        <w:rPr>
-          <w:lang w:val="en-US"/>
-        </w:rPr>
-        <w:t>cs</w:t>
-      </w:r>
-      <w:proofErr w:type="spellEnd"/>
-      <w:r>
-        <w:t xml:space="preserve">, </w:t>
-      </w:r>
-      <w:r>
-        <w:rPr>
-          <w:lang w:val="en-US"/>
-        </w:rPr>
-        <w:t>Sphere</w:t>
-      </w:r>
-      <w:r>
-        <w:t>.</w:t>
-      </w:r>
-      <w:proofErr w:type="spellStart"/>
-      <w:r>
-        <w:rPr>
-          <w:lang w:val="en-US"/>
-        </w:rPr>
-        <w:t>cs</w:t>
-      </w:r>
-      <w:proofErr w:type="spellEnd"/>
-      <w:r>
-        <w:t xml:space="preserve">, </w:t>
-      </w:r>
-      <w:r>
-        <w:rPr>
-          <w:lang w:val="en-US"/>
-        </w:rPr>
-        <w:t>Triangle</w:t>
-      </w:r>
-      <w:r>
-        <w:t>.</w:t>
-      </w:r>
-      <w:proofErr w:type="spellStart"/>
-      <w:r>
-        <w:rPr>
-          <w:lang w:val="en-US"/>
-        </w:rPr>
-        <w:t>cs</w:t>
-      </w:r>
-      <w:proofErr w:type="spellEnd"/>
-      <w:r>
-        <w:t xml:space="preserve">, </w:t>
-      </w:r>
-      <w:r>
-        <w:rPr>
-          <w:lang w:val="en-US"/>
-        </w:rPr>
-        <w:t>Material</w:t>
-      </w:r>
-      <w:r>
-        <w:t>.</w:t>
-      </w:r>
-      <w:proofErr w:type="spellStart"/>
-      <w:r>
-        <w:rPr>
-          <w:lang w:val="en-US"/>
-        </w:rPr>
-        <w:t>c</w:t>
-      </w:r>
-      <w:r>
-        <w:rPr>
-          <w:lang w:val="en-US"/>
-        </w:rPr>
-        <w:t>s</w:t>
-      </w:r>
-      <w:proofErr w:type="spellEnd"/>
-      <w:r>
-        <w:t xml:space="preserve">, </w:t>
-      </w:r>
-      <w:proofErr w:type="spellStart"/>
-      <w:r>
-        <w:rPr>
-          <w:lang w:val="en-US"/>
-        </w:rPr>
-        <w:t>Vec</w:t>
-      </w:r>
-      <w:proofErr w:type="spellEnd"/>
-      <w:r>
-        <w:t>3.</w:t>
-      </w:r>
-      <w:proofErr w:type="spellStart"/>
-      <w:r>
-        <w:rPr>
-          <w:lang w:val="en-US"/>
-        </w:rPr>
-        <w:t>cs</w:t>
-      </w:r>
-      <w:proofErr w:type="spellEnd"/>
-      <w:r>
-        <w:t xml:space="preserve"> – </w:t>
-      </w:r>
-      <w:r>
-        <w:rPr>
-          <w:lang w:val="en-US"/>
-        </w:rPr>
-        <w:t>c</w:t>
-      </w:r>
-      <w:r>
-        <w:t xml:space="preserve"> </w:t>
-      </w:r>
-      <w:r>
-        <w:t>реализациями одноименных классов</w:t>
-      </w:r>
-    </w:p>
-    <w:p>
-      <w:pPr>
-        <w:pStyle w:val="a7"/>
-        <w:numPr>
-          <w:ilvl w:val="0"/>
-          <w:numId w:val="23"/>
-        </w:numPr>
-      </w:pPr>
-      <w:proofErr w:type="spellStart"/>
-      <w:r>
-        <w:rPr>
-          <w:lang w:val="en-US"/>
-        </w:rPr>
-        <w:t>CameraCommands</w:t>
-      </w:r>
-      <w:proofErr w:type="spellEnd"/>
-      <w:r>
-        <w:t>.</w:t>
-      </w:r>
-      <w:proofErr w:type="spellStart"/>
-      <w:r>
-        <w:rPr>
-          <w:lang w:val="en-US"/>
-        </w:rPr>
-        <w:t>cs</w:t>
-      </w:r>
-      <w:proofErr w:type="spellEnd"/>
-      <w:r>
-        <w:t xml:space="preserve">, </w:t>
-      </w:r>
-      <w:proofErr w:type="spellStart"/>
-      <w:r>
-        <w:rPr>
-          <w:lang w:val="en-US"/>
-        </w:rPr>
-        <w:t>LightsCommands</w:t>
-      </w:r>
-      <w:proofErr w:type="spellEnd"/>
-      <w:r>
-        <w:t>.</w:t>
-      </w:r>
-      <w:proofErr w:type="spellStart"/>
-      <w:r>
-        <w:rPr>
-          <w:lang w:val="en-US"/>
-        </w:rPr>
-        <w:t>cs</w:t>
-      </w:r>
-      <w:proofErr w:type="spellEnd"/>
-      <w:r>
-        <w:t xml:space="preserve">, </w:t>
-      </w:r>
-      <w:proofErr w:type="spellStart"/>
-      <w:r>
-        <w:rPr>
-          <w:lang w:val="en-US"/>
-        </w:rPr>
-        <w:t>PrimitivesCommands</w:t>
-      </w:r>
-      <w:proofErr w:type="spellEnd"/>
-      <w:r>
-        <w:t>.</w:t>
-      </w:r>
-      <w:proofErr w:type="spellStart"/>
-      <w:r>
-        <w:rPr>
-          <w:lang w:val="en-US"/>
-        </w:rPr>
-        <w:t>cs</w:t>
-      </w:r>
-      <w:proofErr w:type="spellEnd"/>
-      <w:r>
-        <w:t xml:space="preserve">, </w:t>
-      </w:r>
-      <w:proofErr w:type="spellStart"/>
-      <w:r>
-        <w:rPr>
-          <w:lang w:val="en-US"/>
-        </w:rPr>
-        <w:t>RenderCommands</w:t>
-      </w:r>
-      <w:proofErr w:type="spellEnd"/>
-      <w:r>
-        <w:t>.</w:t>
-      </w:r>
-      <w:proofErr w:type="spellStart"/>
-      <w:r>
-        <w:rPr>
-          <w:lang w:val="en-US"/>
-        </w:rPr>
-        <w:t>cs</w:t>
-      </w:r>
-      <w:proofErr w:type="spellEnd"/>
-      <w:r>
-        <w:t xml:space="preserve">, </w:t>
-      </w:r>
-      <w:proofErr w:type="spellStart"/>
-      <w:r>
-        <w:rPr>
-          <w:lang w:val="en-US"/>
-        </w:rPr>
-        <w:t>SceneCommannds</w:t>
-      </w:r>
-      <w:proofErr w:type="spellEnd"/>
-      <w:r>
-        <w:t>.</w:t>
-      </w:r>
-      <w:proofErr w:type="spellStart"/>
-      <w:r>
-        <w:rPr>
-          <w:lang w:val="en-US"/>
-        </w:rPr>
-        <w:t>cs</w:t>
-      </w:r>
-      <w:proofErr w:type="spellEnd"/>
-      <w:r>
-        <w:t xml:space="preserve"> – </w:t>
-      </w:r>
-      <w:r>
-        <w:rPr>
-          <w:lang w:val="en-US"/>
-        </w:rPr>
-        <w:t>c</w:t>
-      </w:r>
-      <w:r>
-        <w:t xml:space="preserve"> </w:t>
-      </w:r>
-      <w:r>
-        <w:t>реализациями</w:t>
-      </w:r>
-      <w:r>
-        <w:t xml:space="preserve"> </w:t>
-      </w:r>
-      <w:r>
-        <w:t>наследующих</w:t>
-      </w:r>
-      <w:r>
-        <w:t xml:space="preserve"> </w:t>
-      </w:r>
-      <w:r>
-        <w:t>от</w:t>
-      </w:r>
-      <w:r>
-        <w:t xml:space="preserve"> </w:t>
-      </w:r>
-      <w:r>
-        <w:t>класса</w:t>
-      </w:r>
-      <w:r>
-        <w:t xml:space="preserve"> </w:t>
-      </w:r>
-      <w:proofErr w:type="spellStart"/>
-      <w:r>
-        <w:rPr>
-          <w:lang w:val="en-US"/>
-        </w:rPr>
-        <w:t>BaseCommand</w:t>
-      </w:r>
-      <w:proofErr w:type="spellEnd"/>
-      <w:r>
-        <w:t xml:space="preserve"> </w:t>
-      </w:r>
-      <w:r>
-        <w:t>команд для  камеры, источников света, примитивов, рендера и сцены, соответственно.</w:t>
-      </w:r>
-    </w:p>
-    <w:p>
-      <w:r>
-        <w:t>Также для работы программы в п</w:t>
-      </w:r>
-      <w:r>
-        <w:t xml:space="preserve">апке с исполняемым файлом должна быть расположена папка </w:t>
-      </w:r>
-      <w:r>
-        <w:rPr>
-          <w:lang w:val="en-US"/>
-        </w:rPr>
-        <w:t>meta</w:t>
-      </w:r>
-      <w:r>
-        <w:t xml:space="preserve"> </w:t>
-      </w:r>
-      <w:r>
-        <w:t>с файлами</w:t>
-      </w:r>
-      <w:r>
-        <w:t xml:space="preserve"> </w:t>
-      </w:r>
-      <w:r>
-        <w:rPr>
-          <w:lang w:val="en-US"/>
-        </w:rPr>
-        <w:t>background</w:t>
-      </w:r>
-      <w:r>
-        <w:t>.</w:t>
-      </w:r>
-      <w:r>
-        <w:rPr>
-          <w:lang w:val="en-US"/>
-        </w:rPr>
-        <w:t>jpg</w:t>
-      </w:r>
-      <w:r>
-        <w:t xml:space="preserve"> </w:t>
-      </w:r>
-      <w:r>
-        <w:t xml:space="preserve">с фоновым изображением и </w:t>
-      </w:r>
-      <w:proofErr w:type="spellStart"/>
-      <w:r>
-        <w:rPr>
-          <w:lang w:val="en-US"/>
-        </w:rPr>
-        <w:t>weatherwane</w:t>
-      </w:r>
-      <w:proofErr w:type="spellEnd"/>
-      <w:r>
-        <w:t>.</w:t>
-      </w:r>
-      <w:proofErr w:type="spellStart"/>
-      <w:r>
-        <w:rPr>
-          <w:lang w:val="en-US"/>
-        </w:rPr>
-        <w:t>json</w:t>
-      </w:r>
-      <w:proofErr w:type="spellEnd"/>
-      <w:r>
-        <w:t xml:space="preserve"> </w:t>
-      </w:r>
-      <w:r>
-        <w:t>с описанием исходных данных сцены.</w:t>
-      </w:r>
-    </w:p>
-    <w:p>
-      <w:pPr>
-        <w:pStyle w:val="2"/>
-        <w:numPr>
-          <w:ilvl w:val="1"/>
-          <w:numId w:val="10"/>
-        </w:numPr>
-        <w:ind w:left="709" w:firstLine="0"/>
-      </w:pPr>
-      <w:bookmarkStart w:id="61" w:name="_Toc81074343"/>
-      <w:r>
-        <w:t>О</w:t>
-      </w:r>
-      <w:r>
-        <w:t xml:space="preserve">писание основных моментов </w:t>
-      </w:r>
-      <w:r>
-        <w:t xml:space="preserve">программной </w:t>
-      </w:r>
-      <w:r>
-        <w:t>реализации</w:t>
-      </w:r>
-      <w:bookmarkEnd w:id="61"/>
-    </w:p>
-    <w:p>
-      <w:pPr>
-        <w:ind w:firstLine="360"/>
-      </w:pPr>
-      <w:r>
-        <w:t>На листинге 3.1 представлен</w:t>
-      </w:r>
-      <w:r>
-        <w:t xml:space="preserve"> код алгоритма</w:t>
-      </w:r>
-      <w:r>
-        <w:t xml:space="preserve"> </w:t>
-      </w:r>
-      <w:r>
-        <w:rPr>
-          <w:lang w:val="en-US"/>
-        </w:rPr>
-        <w:t>FindIntensity</w:t>
-      </w:r>
-      <w:r>
-        <w:t xml:space="preserve">, который вычисляет </w:t>
-      </w:r>
-      <w:r>
-        <w:t xml:space="preserve">и возвращает </w:t>
-      </w:r>
-      <w:r>
-        <w:t xml:space="preserve">интенсивность </w:t>
-      </w:r>
-      <w:r>
-        <w:rPr>
-          <w:lang w:val="en-US"/>
-        </w:rPr>
-        <w:t>intensity</w:t>
-      </w:r>
-      <w:r>
-        <w:t xml:space="preserve"> освещения в точке поверхности P с нормалью N</w:t>
-      </w:r>
-      <w:r>
-        <w:t xml:space="preserve"> в зависимости от</w:t>
-      </w:r>
-      <w:r>
-        <w:t xml:space="preserve"> </w:t>
-      </w:r>
-      <w:r>
-        <w:t>вектора</w:t>
-      </w:r>
-      <w:r>
-        <w:t xml:space="preserve"> взгляда V</w:t>
-      </w:r>
-      <w:r>
-        <w:t xml:space="preserve"> и </w:t>
-      </w:r>
-      <w:r>
-        <w:t>степени</w:t>
-      </w:r>
-      <w:r>
-        <w:t xml:space="preserve"> блеска </w:t>
-      </w:r>
-      <w:r>
-        <w:t xml:space="preserve">материала </w:t>
-      </w:r>
-      <w:r>
-        <w:t>specular</w:t>
-      </w:r>
-      <w:r>
-        <w:t xml:space="preserve">. При этом зеркальная составляющая освещения рассчитывается либо по модели Фонга (если поле </w:t>
-      </w:r>
-      <w:r>
-        <w:rPr>
-          <w:lang w:val="en-US"/>
-        </w:rPr>
-        <w:t>BF</w:t>
-      </w:r>
-      <w:r>
-        <w:t>_</w:t>
-      </w:r>
-      <w:r>
-        <w:rPr>
-          <w:lang w:val="en-US"/>
-        </w:rPr>
-        <w:t>model</w:t>
-      </w:r>
-      <w:r>
-        <w:t xml:space="preserve"> класса </w:t>
-      </w:r>
-      <w:r>
-        <w:rPr>
-          <w:lang w:val="en-US"/>
-        </w:rPr>
-        <w:t>RayT</w:t>
-      </w:r>
-      <w:r>
-        <w:rPr>
-          <w:lang w:val="en-US"/>
-        </w:rPr>
-        <w:t>racer</w:t>
-      </w:r>
-      <w:r>
-        <w:t xml:space="preserve"> </w:t>
-      </w:r>
-      <w:r>
-        <w:t xml:space="preserve">установлено </w:t>
-      </w:r>
-      <w:r>
-        <w:rPr>
-          <w:lang w:val="en-US"/>
-        </w:rPr>
-        <w:t>false</w:t>
-      </w:r>
-      <w:r>
-        <w:t>)</w:t>
-      </w:r>
-      <w:r>
-        <w:t>,</w:t>
-      </w:r>
-      <w:r>
-        <w:t xml:space="preserve"> </w:t>
-      </w:r>
-      <w:r>
-        <w:t xml:space="preserve">либо по модели Блинна-Фонга (если поле </w:t>
-      </w:r>
-      <w:r>
-        <w:rPr>
-          <w:lang w:val="en-US"/>
-        </w:rPr>
-        <w:t>BF</w:t>
-      </w:r>
-      <w:r>
-        <w:t>_</w:t>
-      </w:r>
-      <w:r>
-        <w:rPr>
-          <w:lang w:val="en-US"/>
-        </w:rPr>
-        <w:t>model</w:t>
-      </w:r>
-      <w:r>
-        <w:t xml:space="preserve"> класса </w:t>
-      </w:r>
-      <w:r>
-        <w:rPr>
-          <w:lang w:val="en-US"/>
-        </w:rPr>
-        <w:t>RayT</w:t>
-      </w:r>
-      <w:r>
-        <w:rPr>
-          <w:lang w:val="en-US"/>
-        </w:rPr>
-        <w:t>racer</w:t>
-      </w:r>
-      <w:r>
-        <w:t xml:space="preserve"> </w:t>
-      </w:r>
-      <w:r>
-        <w:t xml:space="preserve">установлено </w:t>
-      </w:r>
-      <w:r>
-        <w:rPr>
-          <w:lang w:val="en-US"/>
-        </w:rPr>
-        <w:t>true</w:t>
-      </w:r>
-      <w:r>
-        <w:t xml:space="preserve">, и тогда specular </w:t>
-      </w:r>
-      <w:r>
-        <w:t>у</w:t>
-      </w:r>
-      <w:r>
-        <w:t xml:space="preserve">множается на коэффициент, записанный в поле </w:t>
-      </w:r>
-      <w:proofErr w:type="spellStart"/>
-      <w:r>
-        <w:rPr>
-          <w:lang w:val="en-US"/>
-        </w:rPr>
-        <w:t>coef</w:t>
-      </w:r>
-      <w:proofErr w:type="spellEnd"/>
-      <w:r>
-        <w:t xml:space="preserve"> </w:t>
-      </w:r>
-      <w:r>
-        <w:t xml:space="preserve">класса </w:t>
-      </w:r>
-      <w:r>
-        <w:rPr>
-          <w:lang w:val="en-US"/>
-        </w:rPr>
-        <w:t>RayT</w:t>
-      </w:r>
-      <w:r>
-        <w:rPr>
-          <w:lang w:val="en-US"/>
-        </w:rPr>
-        <w:t>racer</w:t>
-      </w:r>
-      <w:r>
-        <w:t>).</w:t>
-      </w:r>
-      <w:r>
-        <w:rPr>
-          <w:rFonts w:eastAsia="Times New Roman"/>
-          <w:snapToGrid w:val="0"/>
-          <w:color w:val="000000"/>
-          <w:w w:val="0"/>
-          <w:sz w:val="0"/>
-          <w:szCs w:val="0"/>
-          <w:u w:color="000000"/>
-          <w:bdr w:val="none" w:sz="0" w:space="0" w:color="000000"/>
-          <w:shd w:val="clear" w:color="000000" w:fill="000000"/>
-          <w:lang w:val="x-none" w:eastAsia="x-none" w:bidi="x-none"/>
-        </w:rPr>
-        <w:t xml:space="preserve"> </w:t>
-      </w:r>
-    </w:p>
-    <w:p>
-      <w:pPr>
-        <w:jc w:val="left"/>
-      </w:pPr>
-      <w:r>
-        <w:lastRenderedPageBreak/>
-        <w:t>Листинг 3.1. А</w:t>
-      </w:r>
-      <w:r>
-        <w:t xml:space="preserve">лгоритм расчета интенсивности </w:t>
-      </w:r>
-      <w:r>
-        <w:rPr>
-          <w:lang w:val="en-US"/>
-        </w:rPr>
-        <w:t>FindIntensity</w:t>
-      </w:r>
-      <w:r>
-        <w:t>.</w:t>
-      </w:r>
-      <w:bookmarkStart w:id="62" w:name="_MON_1691067923"/>
-      <w:bookmarkEnd w:id="62"/>
-      <w:r>
-        <w:rPr>
-          <w:lang w:val="en-US"/>
-        </w:rPr>
-        <w:object w:dxaOrig="8001" w:dyaOrig="12890">
+        <w:object w:dxaOrig="9355" w:dyaOrig="7587">
           <v:shapetype id="_x0000_t75" coordsize="21600,21600" o:spt="75" o:preferrelative="t" path="m@4@5l@4@11@9@11@9@5xe" filled="f" stroked="f">
             <v:stroke joinstyle="miter"/>
             <v:formulas>
@@ -17973,10 +17203,10 @@
             <v:path o:extrusionok="f" gradientshapeok="t" o:connecttype="rect"/>
             <o:lock v:ext="edit" aspectratio="t"/>
           </v:shapetype>
-          <v:shape id="_x0000_i1025" type="#_x0000_t75" style="width:398.15pt;height:643.7pt" o:ole="">
+          <v:shape id="_x0000_i1026" type="#_x0000_t75" style="width:467.55pt;height:379.3pt" o:ole="">
             <v:imagedata r:id="rId21" o:title=""/>
           </v:shape>
-          <o:OLEObject Type="Embed" ProgID="Word.Document.12" ShapeID="_x0000_i1025" DrawAspect="Content" ObjectID="_1691695561" r:id="rId22">
+          <o:OLEObject Type="Embed" ProgID="Word.Document.12" ShapeID="_x0000_i1026" DrawAspect="Content" ObjectID="_1691695932" r:id="rId22">
             <o:FieldCodes>\s</o:FieldCodes>
           </o:OLEObject>
         </w:object>
@@ -17987,161 +17217,251 @@
         <w:ind w:firstLine="360"/>
       </w:pPr>
       <w:r>
+        <w:t>На листинге 3.2</w:t>
+      </w:r>
+      <w:r>
+        <w:t xml:space="preserve"> представлен</w:t>
+      </w:r>
+      <w:r>
+        <w:t xml:space="preserve"> код алгоритма</w:t>
+      </w:r>
+      <w:r>
+        <w:t xml:space="preserve"> </w:t>
+      </w:r>
+      <w:r>
+        <w:rPr>
+          <w:lang w:val="en-US"/>
+        </w:rPr>
+        <w:t>FindIntensity</w:t>
+      </w:r>
+      <w:r>
+        <w:t xml:space="preserve">, который вычисляет интенсивность </w:t>
+      </w:r>
+      <w:r>
+        <w:rPr>
+          <w:lang w:val="en-US"/>
+        </w:rPr>
+        <w:t>intensity</w:t>
+      </w:r>
+      <w:r>
+        <w:t xml:space="preserve"> освещения в точке поверхности P с нормалью N</w:t>
+      </w:r>
+      <w:r>
+        <w:t xml:space="preserve"> в зависимости от</w:t>
+      </w:r>
+      <w:r>
+        <w:t xml:space="preserve"> </w:t>
+      </w:r>
+      <w:r>
+        <w:t>вектора</w:t>
+      </w:r>
+      <w:r>
+        <w:t xml:space="preserve"> взгляда V</w:t>
+      </w:r>
+      <w:r>
+        <w:t xml:space="preserve"> и </w:t>
+      </w:r>
+      <w:r>
+        <w:t>степени</w:t>
+      </w:r>
+      <w:r>
+        <w:t xml:space="preserve"> блеска </w:t>
+      </w:r>
+      <w:r>
+        <w:t xml:space="preserve">материала </w:t>
+      </w:r>
+      <w:r>
+        <w:t>specular</w:t>
+      </w:r>
+      <w:r>
+        <w:t xml:space="preserve">. При этом зеркальная составляющая освещения рассчитывается либо по модели Фонга (если поле </w:t>
+      </w:r>
+      <w:r>
+        <w:rPr>
+          <w:lang w:val="en-US"/>
+        </w:rPr>
+        <w:t>BF</w:t>
+      </w:r>
+      <w:r>
+        <w:t>_</w:t>
+      </w:r>
+      <w:r>
+        <w:rPr>
+          <w:lang w:val="en-US"/>
+        </w:rPr>
+        <w:t>model</w:t>
+      </w:r>
+      <w:r>
+        <w:t xml:space="preserve"> класса </w:t>
+      </w:r>
+      <w:r>
+        <w:rPr>
+          <w:lang w:val="en-US"/>
+        </w:rPr>
+        <w:t>RayT</w:t>
+      </w:r>
+      <w:r>
+        <w:rPr>
+          <w:lang w:val="en-US"/>
+        </w:rPr>
+        <w:t>racer</w:t>
+      </w:r>
+      <w:r>
+        <w:t xml:space="preserve"> </w:t>
+      </w:r>
+      <w:r>
+        <w:t xml:space="preserve">установлено </w:t>
+      </w:r>
+      <w:r>
+        <w:rPr>
+          <w:lang w:val="en-US"/>
+        </w:rPr>
+        <w:t>false</w:t>
+      </w:r>
+      <w:r>
+        <w:t>)</w:t>
+      </w:r>
+      <w:r>
+        <w:t>,</w:t>
+      </w:r>
+      <w:r>
+        <w:t xml:space="preserve"> </w:t>
+      </w:r>
+      <w:r>
+        <w:t xml:space="preserve">либо по модели Блинна-Фонга (если поле </w:t>
+      </w:r>
+      <w:r>
+        <w:rPr>
+          <w:lang w:val="en-US"/>
+        </w:rPr>
+        <w:t>BF</w:t>
+      </w:r>
+      <w:r>
+        <w:t>_</w:t>
+      </w:r>
+      <w:r>
+        <w:rPr>
+          <w:lang w:val="en-US"/>
+        </w:rPr>
+        <w:t>model</w:t>
+      </w:r>
+      <w:r>
+        <w:t xml:space="preserve"> класса </w:t>
+      </w:r>
+      <w:r>
+        <w:rPr>
+          <w:lang w:val="en-US"/>
+        </w:rPr>
+        <w:t>RayT</w:t>
+      </w:r>
+      <w:r>
+        <w:rPr>
+          <w:lang w:val="en-US"/>
+        </w:rPr>
+        <w:t>racer</w:t>
+      </w:r>
+      <w:r>
+        <w:t xml:space="preserve"> </w:t>
+      </w:r>
+      <w:r>
+        <w:t xml:space="preserve">установлено </w:t>
+      </w:r>
+      <w:r>
+        <w:rPr>
+          <w:lang w:val="en-US"/>
+        </w:rPr>
+        <w:t>true</w:t>
+      </w:r>
+      <w:r>
+        <w:t xml:space="preserve">, и тогда specular </w:t>
+      </w:r>
+      <w:r>
+        <w:t>у</w:t>
+      </w:r>
+      <w:r>
+        <w:t xml:space="preserve">множается на коэффициент, записанный в поле </w:t>
+      </w:r>
+      <w:proofErr w:type="spellStart"/>
+      <w:r>
+        <w:rPr>
+          <w:lang w:val="en-US"/>
+        </w:rPr>
+        <w:t>coef</w:t>
+      </w:r>
+      <w:proofErr w:type="spellEnd"/>
+      <w:r>
+        <w:t xml:space="preserve"> </w:t>
+      </w:r>
+      <w:r>
+        <w:t xml:space="preserve">класса </w:t>
+      </w:r>
+      <w:r>
+        <w:rPr>
+          <w:lang w:val="en-US"/>
+        </w:rPr>
+        <w:t>RayT</w:t>
+      </w:r>
+      <w:r>
+        <w:rPr>
+          <w:lang w:val="en-US"/>
+        </w:rPr>
+        <w:t>racer</w:t>
+      </w:r>
+      <w:r>
+        <w:t>).</w:t>
+      </w:r>
+      <w:r>
+        <w:rPr>
+          <w:rFonts w:eastAsia="Times New Roman"/>
+          <w:snapToGrid w:val="0"/>
+          <w:color w:val="000000"/>
+          <w:w w:val="0"/>
+          <w:sz w:val="0"/>
+          <w:szCs w:val="0"/>
+          <w:u w:color="000000"/>
+          <w:bdr w:val="none" w:sz="0" w:space="0" w:color="000000"/>
+          <w:shd w:val="clear" w:color="000000" w:fill="000000"/>
+          <w:lang w:val="x-none" w:eastAsia="x-none" w:bidi="x-none"/>
+        </w:rPr>
+        <w:t xml:space="preserve"> </w:t>
+      </w:r>
+    </w:p>
+    <w:p>
+      <w:pPr>
+        <w:jc w:val="left"/>
+      </w:pPr>
+      <w:r>
         <w:lastRenderedPageBreak/>
-        <w:t>На листинге 3.</w:t>
-      </w:r>
-      <w:r>
-        <w:t>2.</w:t>
-      </w:r>
-      <w:r>
-        <w:t xml:space="preserve"> представлен код алгоритма</w:t>
-      </w:r>
-      <w:r>
-        <w:t xml:space="preserve"> </w:t>
-      </w:r>
-      <w:proofErr w:type="spellStart"/>
+        <w:t>Листинг 3.2</w:t>
+      </w:r>
+      <w:bookmarkStart w:id="61" w:name="_GoBack"/>
+      <w:bookmarkEnd w:id="61"/>
+      <w:r>
+        <w:t>. А</w:t>
+      </w:r>
+      <w:r>
+        <w:t xml:space="preserve">лгоритм расчета интенсивности </w:t>
+      </w:r>
       <w:r>
         <w:rPr>
           <w:lang w:val="en-US"/>
         </w:rPr>
-        <w:t>TraceRay</w:t>
-      </w:r>
-      <w:proofErr w:type="spellEnd"/>
-      <w:r>
-        <w:t xml:space="preserve"> обратной трассировки</w:t>
-      </w:r>
-      <w:r>
-        <w:t xml:space="preserve"> </w:t>
-      </w:r>
-      <w:r>
-        <w:t xml:space="preserve">луча, испущенного из </w:t>
-      </w:r>
+        <w:t>FindIntensity</w:t>
+      </w:r>
+      <w:r>
+        <w:t>.</w:t>
+      </w:r>
+      <w:bookmarkStart w:id="62" w:name="_MON_1691067923"/>
+      <w:bookmarkEnd w:id="62"/>
       <w:r>
         <w:rPr>
           <w:lang w:val="en-US"/>
         </w:rPr>
-        <w:t>camera</w:t>
-      </w:r>
-      <w:r>
-        <w:t>_</w:t>
-      </w:r>
-      <w:r>
-        <w:rPr>
-          <w:lang w:val="en-US"/>
-        </w:rPr>
-        <w:t>position</w:t>
-      </w:r>
-      <w:r>
-        <w:t xml:space="preserve"> </w:t>
-      </w:r>
-      <w:r>
-        <w:t xml:space="preserve">в направлении </w:t>
-      </w:r>
-      <w:r>
-        <w:rPr>
-          <w:lang w:val="en-US"/>
-        </w:rPr>
-        <w:t>view</w:t>
-      </w:r>
-      <w:r>
-        <w:t>_</w:t>
-      </w:r>
-      <w:r>
-        <w:rPr>
-          <w:lang w:val="en-US"/>
-        </w:rPr>
-        <w:t>vector</w:t>
-      </w:r>
-      <w:r>
-        <w:t xml:space="preserve"> и ограниченного </w:t>
-      </w:r>
-      <w:r>
-        <w:rPr>
-          <w:lang w:val="en-US"/>
-        </w:rPr>
-        <w:t>t</w:t>
-      </w:r>
-      <w:r>
-        <w:t>_</w:t>
-      </w:r>
-      <w:r>
-        <w:rPr>
-          <w:lang w:val="en-US"/>
-        </w:rPr>
-        <w:t>min</w:t>
-      </w:r>
-      <w:r>
-        <w:t xml:space="preserve"> </w:t>
-      </w:r>
-      <w:r>
-        <w:t>и</w:t>
-      </w:r>
-      <w:r>
-        <w:t xml:space="preserve"> </w:t>
-      </w:r>
-      <w:r>
-        <w:rPr>
-          <w:lang w:val="en-US"/>
-        </w:rPr>
-        <w:t>t</w:t>
-      </w:r>
-      <w:r>
-        <w:t>_</w:t>
-      </w:r>
-      <w:r>
-        <w:rPr>
-          <w:lang w:val="en-US"/>
-        </w:rPr>
-        <w:t>max</w:t>
-      </w:r>
-      <w:r>
-        <w:t xml:space="preserve">, при максимальной глубине рекурсии </w:t>
-      </w:r>
-      <w:r>
-        <w:rPr>
-          <w:lang w:val="en-US"/>
-        </w:rPr>
-        <w:t>depth</w:t>
-      </w:r>
-      <w:r>
-        <w:t>.</w:t>
-      </w:r>
-    </w:p>
-    <w:p>
-      <w:pPr>
-        <w:jc w:val="left"/>
-      </w:pPr>
-      <w:r>
-        <w:t xml:space="preserve">Листинг 3.2 – алгоритм трассировки луча </w:t>
-      </w:r>
-      <w:proofErr w:type="spellStart"/>
-      <w:r>
-        <w:rPr>
-          <w:lang w:val="en-US"/>
-        </w:rPr>
-        <w:t>TraceRay</w:t>
-      </w:r>
-      <w:proofErr w:type="spellEnd"/>
-    </w:p>
-    <w:bookmarkStart w:id="63" w:name="_MON_1691076193"/>
-    <w:bookmarkEnd w:id="63"/>
-    <w:p>
-      <w:pPr>
-        <w:ind w:firstLine="360"/>
-        <w:jc w:val="center"/>
-        <w:rPr>
-          <w:lang w:val="en-US"/>
-        </w:rPr>
-      </w:pPr>
-      <w:r>
-        <w:rPr>
-          <w:lang w:val="en-US"/>
-        </w:rPr>
-        <w:object w:dxaOrig="9355" w:dyaOrig="8037">
-          <v:shape id="_x0000_i1026" type="#_x0000_t75" style="width:465.85pt;height:402.45pt" o:ole="">
+        <w:object w:dxaOrig="8001" w:dyaOrig="12890">
+          <v:shape id="_x0000_i1025" type="#_x0000_t75" style="width:398.15pt;height:643.7pt" o:ole="">
             <v:imagedata r:id="rId23" o:title=""/>
           </v:shape>
-          <o:OLEObject Type="Embed" ProgID="Word.Document.12" ShapeID="_x0000_i1026" DrawAspect="Content" ObjectID="_1691695562" r:id="rId24">
+          <o:OLEObject Type="Embed" ProgID="Word.Document.12" ShapeID="_x0000_i1025" DrawAspect="Content" ObjectID="_1691695933" r:id="rId24">
             <o:FieldCodes>\s</o:FieldCodes>
           </o:OLEObject>
         </w:object>
@@ -18155,14 +17475,15 @@
           <w:numId w:val="10"/>
         </w:numPr>
       </w:pPr>
-      <w:bookmarkStart w:id="64" w:name="_Toc81074344"/>
+      <w:bookmarkStart w:id="63" w:name="_Toc81074344"/>
       <w:r>
         <w:t>Интерфейс программы</w:t>
       </w:r>
-      <w:bookmarkEnd w:id="64"/>
-    </w:p>
-    <w:p>
-      <w:r>
+      <w:bookmarkEnd w:id="63"/>
+    </w:p>
+    <w:p>
+      <w:r>
+        <w:lastRenderedPageBreak/>
         <w:t>Пользовательский интерфейс программно</w:t>
       </w:r>
       <w:r>
@@ -18181,7 +17502,6 @@
           <w:noProof/>
           <w:lang w:eastAsia="ru-RU"/>
         </w:rPr>
-        <w:lastRenderedPageBreak/>
         <w:drawing>
           <wp:inline distT="0" distB="0" distL="0" distR="0" wp14:anchorId="4F3CF152" wp14:editId="7002A3BD">
             <wp:extent cx="4655367" cy="4922506"/>
@@ -18268,12 +17588,15 @@
     </w:p>
     <w:p>
       <w:r>
-        <w:t>Часть интерфейса, отвечающая за примитивы, позволяет просматривать текущие параметры примитивов (частей флюгера) и изменять параметры материала, из которого они изготовлены: цвет, коэффициент отражения, степень блеска.</w:t>
-      </w:r>
-    </w:p>
-    <w:p>
+        <w:t xml:space="preserve">Часть интерфейса, отвечающая за примитивы, позволяет просматривать текущие параметры примитивов (частей флюгера) и изменять параметры </w:t>
+      </w:r>
       <w:r>
         <w:lastRenderedPageBreak/>
+        <w:t>материала, из которого они изготовлены: цвет, коэффициент отражения, степень блеска.</w:t>
+      </w:r>
+    </w:p>
+    <w:p>
+      <w:r>
         <w:t>Часть интерфейса, отвечающая за освещение, позволяет</w:t>
       </w:r>
       <w:r>
@@ -18301,11 +17624,11 @@
       <w:pPr>
         <w:pStyle w:val="2"/>
       </w:pPr>
-      <w:bookmarkStart w:id="65" w:name="_Toc81074345"/>
+      <w:bookmarkStart w:id="64" w:name="_Toc81074345"/>
       <w:r>
         <w:t>Вывод</w:t>
       </w:r>
-      <w:bookmarkEnd w:id="65"/>
+      <w:bookmarkEnd w:id="64"/>
     </w:p>
     <w:p>
       <w:r>
@@ -18342,12 +17665,12 @@
       <w:pPr>
         <w:pStyle w:val="1"/>
       </w:pPr>
-      <w:bookmarkStart w:id="66" w:name="_Toc81074346"/>
+      <w:bookmarkStart w:id="65" w:name="_Toc81074346"/>
       <w:r>
         <w:lastRenderedPageBreak/>
         <w:t>Заключение</w:t>
       </w:r>
-      <w:bookmarkEnd w:id="66"/>
+      <w:bookmarkEnd w:id="65"/>
     </w:p>
     <w:p>
       <w:pPr>
@@ -18490,12 +17813,12 @@
       <w:pPr>
         <w:pStyle w:val="1"/>
       </w:pPr>
-      <w:bookmarkStart w:id="67" w:name="_Toc81074347"/>
+      <w:bookmarkStart w:id="66" w:name="_Toc81074347"/>
       <w:r>
         <w:lastRenderedPageBreak/>
         <w:t>Список использованной литературы</w:t>
       </w:r>
-      <w:bookmarkEnd w:id="67"/>
+      <w:bookmarkEnd w:id="66"/>
     </w:p>
     <w:p>
       <w:pPr>
@@ -18815,7 +18138,7 @@
             <w:noProof/>
             <w:lang w:val="ru-RU"/>
           </w:rPr>
-          <w:t>33</w:t>
+          <w:t>32</w:t>
         </w:r>
         <w:r>
           <w:fldChar w:fldCharType="end"/>
@@ -22863,7 +22186,7 @@
 </file>
 
 <file path=customXml/itemProps1.xml><?xml version="1.0" encoding="utf-8"?>
-<ds:datastoreItem xmlns:ds="http://schemas.openxmlformats.org/officeDocument/2006/customXml" ds:itemID="{88868726-49B4-4D01-9BD4-2F4995E3AA1F}">
+<ds:datastoreItem xmlns:ds="http://schemas.openxmlformats.org/officeDocument/2006/customXml" ds:itemID="{32E3EC52-7AC4-4943-8416-1F103BC5B5D4}">
   <ds:schemaRefs>
     <ds:schemaRef ds:uri="http://schemas.openxmlformats.org/officeDocument/2006/bibliography"/>
   </ds:schemaRefs>

</xml_diff>

<commit_message>
new picture and its in report
</commit_message>
<xml_diff>
--- a/docs/Зайцева, ИУ7-52Б. Отчет (содержание).docx
+++ b/docs/Зайцева, ИУ7-52Б. Отчет (содержание).docx
@@ -3,86 +3,11 @@
 <w:document xmlns:wpc="http://schemas.microsoft.com/office/word/2010/wordprocessingCanvas" xmlns:mc="http://schemas.openxmlformats.org/markup-compatibility/2006" xmlns:o="urn:schemas-microsoft-com:office:office" xmlns:r="http://schemas.openxmlformats.org/officeDocument/2006/relationships" xmlns:m="http://schemas.openxmlformats.org/officeDocument/2006/math" xmlns:v="urn:schemas-microsoft-com:vml" xmlns:wp14="http://schemas.microsoft.com/office/word/2010/wordprocessingDrawing" xmlns:wp="http://schemas.openxmlformats.org/drawingml/2006/wordprocessingDrawing" xmlns:w10="urn:schemas-microsoft-com:office:word" xmlns:w="http://schemas.openxmlformats.org/wordprocessingml/2006/main" xmlns:w14="http://schemas.microsoft.com/office/word/2010/wordml" xmlns:w15="http://schemas.microsoft.com/office/word/2012/wordml" xmlns:wpg="http://schemas.microsoft.com/office/word/2010/wordprocessingGroup" xmlns:wpi="http://schemas.microsoft.com/office/word/2010/wordprocessingInk" xmlns:wne="http://schemas.microsoft.com/office/word/2006/wordml" xmlns:wps="http://schemas.microsoft.com/office/word/2010/wordprocessingShape" mc:Ignorable="w14 w15 wp14">
   <w:body>
     <w:p>
+      <w:pPr>
+        <w:pStyle w:val="11"/>
+      </w:pPr>
       <w:bookmarkStart w:id="0" w:name="_Toc26716641"/>
       <w:r>
-        <w:tab/>
-        <w:t>Индивидуальное задание.</w:t>
-      </w:r>
-    </w:p>
-    <w:p>
-      <w:r>
-        <w:t xml:space="preserve">   Разработать программу, которая визуализирует</w:t>
-      </w:r>
-      <w:r>
-        <w:t xml:space="preserve"> вращение</w:t>
-      </w:r>
-      <w:r>
-        <w:t xml:space="preserve"> флюгер</w:t>
-      </w:r>
-      <w:r>
-        <w:t>а, реагирующего</w:t>
-      </w:r>
-      <w:r>
-        <w:t xml:space="preserve"> на направленные потоки ветра. Конструкция должна с</w:t>
-      </w:r>
-      <w:r>
-        <w:t>остоять из таких геометрических примитивов, как</w:t>
-      </w:r>
-      <w:r>
-        <w:t xml:space="preserve"> цилиндр, прямоугольный параллелепипед, сфера, </w:t>
-      </w:r>
-      <w:r>
-        <w:t>четырехугольная пирамида</w:t>
-      </w:r>
-      <w:r>
-        <w:t>. Предоставить пользова</w:t>
-      </w:r>
-      <w:r>
-        <w:t>телю возможность изменять цвет и</w:t>
-      </w:r>
-      <w:r>
-        <w:t xml:space="preserve"> отражающие свойства материала, из которого изготовлена каждая из перечисленных частей, а также направление </w:t>
-      </w:r>
-      <w:r>
-        <w:t>и скорость вращения флюгера</w:t>
-      </w:r>
-      <w:r>
-        <w:t>. В сцене должны быть реализованы управл</w:t>
-      </w:r>
-      <w:r>
-        <w:t>яемые фоновое освещение, направленные</w:t>
-      </w:r>
-      <w:r>
-        <w:t xml:space="preserve"> и </w:t>
-      </w:r>
-      <w:r>
-        <w:t>точечные источники</w:t>
-      </w:r>
-      <w:r>
-        <w:t xml:space="preserve"> освещения. Предусмотреть возможность изменения положения камеры. </w:t>
-      </w:r>
-      <w:r>
-        <w:t xml:space="preserve">Сцена должна быть реалистичной и учитывать такие явления, как отражение и отбрасывание теней. </w:t>
-      </w:r>
-    </w:p>
-    <w:p/>
-    <w:p/>
-    <w:p>
-      <w:pPr>
-        <w:pStyle w:val="af6"/>
-      </w:pPr>
-    </w:p>
-    <w:p>
-      <w:r>
-        <w:br w:type="page"/>
-      </w:r>
-    </w:p>
-    <w:p>
-      <w:pPr>
-        <w:pStyle w:val="11"/>
-      </w:pPr>
-      <w:r>
-        <w:lastRenderedPageBreak/>
         <w:t>Оглавление</w:t>
       </w:r>
     </w:p>
@@ -118,7 +43,7 @@
         </w:rPr>
         <w:fldChar w:fldCharType="separate"/>
       </w:r>
-      <w:hyperlink w:anchor="_Toc81074323" w:history="1">
+      <w:hyperlink w:anchor="_Toc82028562" w:history="1">
         <w:r>
           <w:rPr>
             <w:rStyle w:val="a4"/>
@@ -145,7 +70,7 @@
             <w:noProof/>
             <w:webHidden/>
           </w:rPr>
-          <w:instrText xml:space="preserve"> PAGEREF _Toc81074323 \h </w:instrText>
+          <w:instrText xml:space="preserve"> PAGEREF _Toc82028562 \h </w:instrText>
         </w:r>
         <w:r>
           <w:rPr>
@@ -187,7 +112,7 @@
           <w:lang w:eastAsia="ru-RU"/>
         </w:rPr>
       </w:pPr>
-      <w:hyperlink w:anchor="_Toc81074324" w:history="1">
+      <w:hyperlink w:anchor="_Toc82028563" w:history="1">
         <w:r>
           <w:rPr>
             <w:rStyle w:val="a4"/>
@@ -231,7 +156,7 @@
             <w:noProof/>
             <w:webHidden/>
           </w:rPr>
-          <w:instrText xml:space="preserve"> PAGEREF _Toc81074324 \h </w:instrText>
+          <w:instrText xml:space="preserve"> PAGEREF _Toc82028563 \h </w:instrText>
         </w:r>
         <w:r>
           <w:rPr>
@@ -251,7 +176,7 @@
             <w:noProof/>
             <w:webHidden/>
           </w:rPr>
-          <w:t>6</w:t>
+          <w:t>5</w:t>
         </w:r>
         <w:r>
           <w:rPr>
@@ -277,7 +202,7 @@
           <w:lang w:eastAsia="ru-RU"/>
         </w:rPr>
       </w:pPr>
-      <w:hyperlink w:anchor="_Toc81074325" w:history="1">
+      <w:hyperlink w:anchor="_Toc82028564" w:history="1">
         <w:r>
           <w:rPr>
             <w:rStyle w:val="a4"/>
@@ -321,7 +246,7 @@
             <w:noProof/>
             <w:webHidden/>
           </w:rPr>
-          <w:instrText xml:space="preserve"> PAGEREF _Toc81074325 \h </w:instrText>
+          <w:instrText xml:space="preserve"> PAGEREF _Toc82028564 \h </w:instrText>
         </w:r>
         <w:r>
           <w:rPr>
@@ -341,7 +266,7 @@
             <w:noProof/>
             <w:webHidden/>
           </w:rPr>
-          <w:t>6</w:t>
+          <w:t>5</w:t>
         </w:r>
         <w:r>
           <w:rPr>
@@ -367,7 +292,7 @@
           <w:lang w:eastAsia="ru-RU"/>
         </w:rPr>
       </w:pPr>
-      <w:hyperlink w:anchor="_Toc81074326" w:history="1">
+      <w:hyperlink w:anchor="_Toc82028565" w:history="1">
         <w:r>
           <w:rPr>
             <w:rStyle w:val="a4"/>
@@ -411,7 +336,7 @@
             <w:noProof/>
             <w:webHidden/>
           </w:rPr>
-          <w:instrText xml:space="preserve"> PAGEREF _Toc81074326 \h </w:instrText>
+          <w:instrText xml:space="preserve"> PAGEREF _Toc82028565 \h </w:instrText>
         </w:r>
         <w:r>
           <w:rPr>
@@ -431,7 +356,7 @@
             <w:noProof/>
             <w:webHidden/>
           </w:rPr>
-          <w:t>6</w:t>
+          <w:t>5</w:t>
         </w:r>
         <w:r>
           <w:rPr>
@@ -457,7 +382,7 @@
           <w:lang w:eastAsia="ru-RU"/>
         </w:rPr>
       </w:pPr>
-      <w:hyperlink w:anchor="_Toc81074327" w:history="1">
+      <w:hyperlink w:anchor="_Toc82028566" w:history="1">
         <w:r>
           <w:rPr>
             <w:rStyle w:val="a4"/>
@@ -501,7 +426,7 @@
             <w:noProof/>
             <w:webHidden/>
           </w:rPr>
-          <w:instrText xml:space="preserve"> PAGEREF _Toc81074327 \h </w:instrText>
+          <w:instrText xml:space="preserve"> PAGEREF _Toc82028566 \h </w:instrText>
         </w:r>
         <w:r>
           <w:rPr>
@@ -547,7 +472,7 @@
           <w:lang w:eastAsia="ru-RU"/>
         </w:rPr>
       </w:pPr>
-      <w:hyperlink w:anchor="_Toc81074328" w:history="1">
+      <w:hyperlink w:anchor="_Toc82028567" w:history="1">
         <w:r>
           <w:rPr>
             <w:rStyle w:val="a4"/>
@@ -591,7 +516,7 @@
             <w:noProof/>
             <w:webHidden/>
           </w:rPr>
-          <w:instrText xml:space="preserve"> PAGEREF _Toc81074328 \h </w:instrText>
+          <w:instrText xml:space="preserve"> PAGEREF _Toc82028567 \h </w:instrText>
         </w:r>
         <w:r>
           <w:rPr>
@@ -611,7 +536,7 @@
             <w:noProof/>
             <w:webHidden/>
           </w:rPr>
-          <w:t>12</w:t>
+          <w:t>11</w:t>
         </w:r>
         <w:r>
           <w:rPr>
@@ -636,7 +561,7 @@
           <w:lang w:eastAsia="ru-RU"/>
         </w:rPr>
       </w:pPr>
-      <w:hyperlink w:anchor="_Toc81074329" w:history="1">
+      <w:hyperlink w:anchor="_Toc82028568" w:history="1">
         <w:r>
           <w:rPr>
             <w:rStyle w:val="a4"/>
@@ -663,7 +588,7 @@
             <w:noProof/>
             <w:webHidden/>
           </w:rPr>
-          <w:instrText xml:space="preserve"> PAGEREF _Toc81074329 \h </w:instrText>
+          <w:instrText xml:space="preserve"> PAGEREF _Toc82028568 \h </w:instrText>
         </w:r>
         <w:r>
           <w:rPr>
@@ -683,7 +608,7 @@
             <w:noProof/>
             <w:webHidden/>
           </w:rPr>
-          <w:t>17</w:t>
+          <w:t>15</w:t>
         </w:r>
         <w:r>
           <w:rPr>
@@ -705,7 +630,7 @@
           <w:lang w:eastAsia="ru-RU"/>
         </w:rPr>
       </w:pPr>
-      <w:hyperlink w:anchor="_Toc81074330" w:history="1">
+      <w:hyperlink w:anchor="_Toc82028569" w:history="1">
         <w:r>
           <w:rPr>
             <w:rStyle w:val="a4"/>
@@ -749,7 +674,7 @@
             <w:noProof/>
             <w:webHidden/>
           </w:rPr>
-          <w:instrText xml:space="preserve"> PAGEREF _Toc81074330 \h </w:instrText>
+          <w:instrText xml:space="preserve"> PAGEREF _Toc82028569 \h </w:instrText>
         </w:r>
         <w:r>
           <w:rPr>
@@ -769,7 +694,7 @@
             <w:noProof/>
             <w:webHidden/>
           </w:rPr>
-          <w:t>19</w:t>
+          <w:t>17</w:t>
         </w:r>
         <w:r>
           <w:rPr>
@@ -795,7 +720,7 @@
           <w:lang w:eastAsia="ru-RU"/>
         </w:rPr>
       </w:pPr>
-      <w:hyperlink w:anchor="_Toc81074331" w:history="1">
+      <w:hyperlink w:anchor="_Toc82028570" w:history="1">
         <w:r>
           <w:rPr>
             <w:rStyle w:val="a4"/>
@@ -839,7 +764,7 @@
             <w:noProof/>
             <w:webHidden/>
           </w:rPr>
-          <w:instrText xml:space="preserve"> PAGEREF _Toc81074331 \h </w:instrText>
+          <w:instrText xml:space="preserve"> PAGEREF _Toc82028570 \h </w:instrText>
         </w:r>
         <w:r>
           <w:rPr>
@@ -859,7 +784,7 @@
             <w:noProof/>
             <w:webHidden/>
           </w:rPr>
-          <w:t>19</w:t>
+          <w:t>17</w:t>
         </w:r>
         <w:r>
           <w:rPr>
@@ -885,7 +810,7 @@
           <w:lang w:eastAsia="ru-RU"/>
         </w:rPr>
       </w:pPr>
-      <w:hyperlink w:anchor="_Toc81074332" w:history="1">
+      <w:hyperlink w:anchor="_Toc82028571" w:history="1">
         <w:r>
           <w:rPr>
             <w:rStyle w:val="a4"/>
@@ -929,7 +854,7 @@
             <w:noProof/>
             <w:webHidden/>
           </w:rPr>
-          <w:instrText xml:space="preserve"> PAGEREF _Toc81074332 \h </w:instrText>
+          <w:instrText xml:space="preserve"> PAGEREF _Toc82028571 \h </w:instrText>
         </w:r>
         <w:r>
           <w:rPr>
@@ -949,7 +874,7 @@
             <w:noProof/>
             <w:webHidden/>
           </w:rPr>
-          <w:t>19</w:t>
+          <w:t>17</w:t>
         </w:r>
         <w:r>
           <w:rPr>
@@ -975,7 +900,7 @@
           <w:lang w:eastAsia="ru-RU"/>
         </w:rPr>
       </w:pPr>
-      <w:hyperlink w:anchor="_Toc81074333" w:history="1">
+      <w:hyperlink w:anchor="_Toc82028572" w:history="1">
         <w:r>
           <w:rPr>
             <w:rStyle w:val="a4"/>
@@ -1019,7 +944,7 @@
             <w:noProof/>
             <w:webHidden/>
           </w:rPr>
-          <w:instrText xml:space="preserve"> PAGEREF _Toc81074333 \h </w:instrText>
+          <w:instrText xml:space="preserve"> PAGEREF _Toc82028572 \h </w:instrText>
         </w:r>
         <w:r>
           <w:rPr>
@@ -1039,7 +964,7 @@
             <w:noProof/>
             <w:webHidden/>
           </w:rPr>
-          <w:t>20</w:t>
+          <w:t>18</w:t>
         </w:r>
         <w:r>
           <w:rPr>
@@ -1065,7 +990,7 @@
           <w:lang w:eastAsia="ru-RU"/>
         </w:rPr>
       </w:pPr>
-      <w:hyperlink w:anchor="_Toc81074334" w:history="1">
+      <w:hyperlink w:anchor="_Toc82028573" w:history="1">
         <w:r>
           <w:rPr>
             <w:rStyle w:val="a4"/>
@@ -1109,7 +1034,7 @@
             <w:noProof/>
             <w:webHidden/>
           </w:rPr>
-          <w:instrText xml:space="preserve"> PAGEREF _Toc81074334 \h </w:instrText>
+          <w:instrText xml:space="preserve"> PAGEREF _Toc82028573 \h </w:instrText>
         </w:r>
         <w:r>
           <w:rPr>
@@ -1129,7 +1054,7 @@
             <w:noProof/>
             <w:webHidden/>
           </w:rPr>
-          <w:t>21</w:t>
+          <w:t>19</w:t>
         </w:r>
         <w:r>
           <w:rPr>
@@ -1155,7 +1080,7 @@
           <w:lang w:eastAsia="ru-RU"/>
         </w:rPr>
       </w:pPr>
-      <w:hyperlink w:anchor="_Toc81074335" w:history="1">
+      <w:hyperlink w:anchor="_Toc82028574" w:history="1">
         <w:r>
           <w:rPr>
             <w:rStyle w:val="a4"/>
@@ -1199,7 +1124,7 @@
             <w:noProof/>
             <w:webHidden/>
           </w:rPr>
-          <w:instrText xml:space="preserve"> PAGEREF _Toc81074335 \h </w:instrText>
+          <w:instrText xml:space="preserve"> PAGEREF _Toc82028574 \h </w:instrText>
         </w:r>
         <w:r>
           <w:rPr>
@@ -1219,7 +1144,7 @@
             <w:noProof/>
             <w:webHidden/>
           </w:rPr>
-          <w:t>23</w:t>
+          <w:t>21</w:t>
         </w:r>
         <w:r>
           <w:rPr>
@@ -1230,6 +1155,7 @@
         </w:r>
       </w:hyperlink>
     </w:p>
+    <w:bookmarkStart w:id="1" w:name="_GoBack"/>
     <w:p>
       <w:pPr>
         <w:pStyle w:val="25"/>
@@ -1245,13 +1171,352 @@
           <w:lang w:eastAsia="ru-RU"/>
         </w:rPr>
       </w:pPr>
-      <w:hyperlink w:anchor="_Toc81074336" w:history="1">
+      <w:r>
+        <w:rPr>
+          <w:rStyle w:val="a4"/>
+          <w:noProof/>
+        </w:rPr>
+        <w:fldChar w:fldCharType="begin"/>
+      </w:r>
+      <w:r>
+        <w:rPr>
+          <w:rStyle w:val="a4"/>
+          <w:noProof/>
+        </w:rPr>
+        <w:instrText xml:space="preserve"> </w:instrText>
+      </w:r>
+      <w:r>
+        <w:rPr>
+          <w:noProof/>
+        </w:rPr>
+        <w:instrText>HYPERLINK \l "_Toc82028575"</w:instrText>
+      </w:r>
+      <w:r>
+        <w:rPr>
+          <w:rStyle w:val="a4"/>
+          <w:noProof/>
+        </w:rPr>
+        <w:instrText xml:space="preserve"> </w:instrText>
+      </w:r>
+      <w:r>
+        <w:rPr>
+          <w:rStyle w:val="a4"/>
+          <w:noProof/>
+        </w:rPr>
+      </w:r>
+      <w:r>
+        <w:rPr>
+          <w:rStyle w:val="a4"/>
+          <w:noProof/>
+        </w:rPr>
+        <w:fldChar w:fldCharType="separate"/>
+      </w:r>
+      <w:r>
+        <w:rPr>
+          <w:rStyle w:val="a4"/>
+          <w:noProof/>
+        </w:rPr>
+        <w:t>2.6.</w:t>
+      </w:r>
+      <w:r>
+        <w:rPr>
+          <w:rFonts w:asciiTheme="minorHAnsi" w:eastAsiaTheme="minorEastAsia" w:hAnsiTheme="minorHAnsi" w:cstheme="minorBidi"/>
+          <w:noProof/>
+          <w:sz w:val="22"/>
+          <w:szCs w:val="22"/>
+          <w:lang w:eastAsia="ru-RU"/>
+        </w:rPr>
+        <w:tab/>
+      </w:r>
+      <w:r>
+        <w:rPr>
+          <w:rStyle w:val="a4"/>
+          <w:noProof/>
+        </w:rPr>
+        <w:t>Уменьшение времени работы алгоритма.</w:t>
+      </w:r>
+      <w:r>
+        <w:rPr>
+          <w:noProof/>
+          <w:webHidden/>
+        </w:rPr>
+        <w:tab/>
+      </w:r>
+      <w:r>
+        <w:rPr>
+          <w:noProof/>
+          <w:webHidden/>
+        </w:rPr>
+        <w:fldChar w:fldCharType="begin"/>
+      </w:r>
+      <w:r>
+        <w:rPr>
+          <w:noProof/>
+          <w:webHidden/>
+        </w:rPr>
+        <w:instrText xml:space="preserve"> PAGEREF _Toc82028575 \h </w:instrText>
+      </w:r>
+      <w:r>
+        <w:rPr>
+          <w:noProof/>
+          <w:webHidden/>
+        </w:rPr>
+      </w:r>
+      <w:r>
+        <w:rPr>
+          <w:noProof/>
+          <w:webHidden/>
+        </w:rPr>
+        <w:fldChar w:fldCharType="separate"/>
+      </w:r>
+      <w:r>
+        <w:rPr>
+          <w:noProof/>
+          <w:webHidden/>
+        </w:rPr>
+        <w:t>26</w:t>
+      </w:r>
+      <w:r>
+        <w:rPr>
+          <w:noProof/>
+          <w:webHidden/>
+        </w:rPr>
+        <w:fldChar w:fldCharType="end"/>
+      </w:r>
+      <w:r>
+        <w:rPr>
+          <w:rStyle w:val="a4"/>
+          <w:noProof/>
+        </w:rPr>
+        <w:fldChar w:fldCharType="end"/>
+      </w:r>
+    </w:p>
+    <w:bookmarkEnd w:id="1"/>
+    <w:p>
+      <w:pPr>
+        <w:pStyle w:val="25"/>
+        <w:tabs>
+          <w:tab w:val="left" w:pos="1760"/>
+          <w:tab w:val="right" w:leader="dot" w:pos="9627"/>
+        </w:tabs>
+        <w:rPr>
+          <w:rFonts w:asciiTheme="minorHAnsi" w:eastAsiaTheme="minorEastAsia" w:hAnsiTheme="minorHAnsi" w:cstheme="minorBidi"/>
+          <w:noProof/>
+          <w:sz w:val="22"/>
+          <w:szCs w:val="22"/>
+          <w:lang w:eastAsia="ru-RU"/>
+        </w:rPr>
+      </w:pPr>
+      <w:r>
+        <w:rPr>
+          <w:rStyle w:val="a4"/>
+          <w:noProof/>
+        </w:rPr>
+        <w:fldChar w:fldCharType="begin"/>
+      </w:r>
+      <w:r>
+        <w:rPr>
+          <w:rStyle w:val="a4"/>
+          <w:noProof/>
+        </w:rPr>
+        <w:instrText xml:space="preserve"> </w:instrText>
+      </w:r>
+      <w:r>
+        <w:rPr>
+          <w:noProof/>
+        </w:rPr>
+        <w:instrText>HYPERLINK \l "_Toc82028576"</w:instrText>
+      </w:r>
+      <w:r>
+        <w:rPr>
+          <w:rStyle w:val="a4"/>
+          <w:noProof/>
+        </w:rPr>
+        <w:instrText xml:space="preserve"> </w:instrText>
+      </w:r>
+      <w:r>
+        <w:rPr>
+          <w:rStyle w:val="a4"/>
+          <w:noProof/>
+        </w:rPr>
+      </w:r>
+      <w:r>
+        <w:rPr>
+          <w:rStyle w:val="a4"/>
+          <w:noProof/>
+        </w:rPr>
+        <w:fldChar w:fldCharType="separate"/>
+      </w:r>
+      <w:r>
+        <w:rPr>
+          <w:rStyle w:val="a4"/>
+          <w:noProof/>
+        </w:rPr>
+        <w:t>2.7.</w:t>
+      </w:r>
+      <w:r>
+        <w:rPr>
+          <w:rFonts w:asciiTheme="minorHAnsi" w:eastAsiaTheme="minorEastAsia" w:hAnsiTheme="minorHAnsi" w:cstheme="minorBidi"/>
+          <w:noProof/>
+          <w:sz w:val="22"/>
+          <w:szCs w:val="22"/>
+          <w:lang w:eastAsia="ru-RU"/>
+        </w:rPr>
+        <w:tab/>
+      </w:r>
+      <w:r>
+        <w:rPr>
+          <w:rStyle w:val="a4"/>
+          <w:noProof/>
+        </w:rPr>
+        <w:t>Выбор используемых типов и структур данных</w:t>
+      </w:r>
+      <w:r>
+        <w:rPr>
+          <w:noProof/>
+          <w:webHidden/>
+        </w:rPr>
+        <w:tab/>
+      </w:r>
+      <w:r>
+        <w:rPr>
+          <w:noProof/>
+          <w:webHidden/>
+        </w:rPr>
+        <w:fldChar w:fldCharType="begin"/>
+      </w:r>
+      <w:r>
+        <w:rPr>
+          <w:noProof/>
+          <w:webHidden/>
+        </w:rPr>
+        <w:instrText xml:space="preserve"> PAGEREF _Toc82028576 \h </w:instrText>
+      </w:r>
+      <w:r>
+        <w:rPr>
+          <w:noProof/>
+          <w:webHidden/>
+        </w:rPr>
+      </w:r>
+      <w:r>
+        <w:rPr>
+          <w:noProof/>
+          <w:webHidden/>
+        </w:rPr>
+        <w:fldChar w:fldCharType="separate"/>
+      </w:r>
+      <w:r>
+        <w:rPr>
+          <w:noProof/>
+          <w:webHidden/>
+        </w:rPr>
+        <w:t>26</w:t>
+      </w:r>
+      <w:r>
+        <w:rPr>
+          <w:noProof/>
+          <w:webHidden/>
+        </w:rPr>
+        <w:fldChar w:fldCharType="end"/>
+      </w:r>
+      <w:r>
+        <w:rPr>
+          <w:rStyle w:val="a4"/>
+          <w:noProof/>
+        </w:rPr>
+        <w:fldChar w:fldCharType="end"/>
+      </w:r>
+    </w:p>
+    <w:p>
+      <w:pPr>
+        <w:pStyle w:val="25"/>
+        <w:tabs>
+          <w:tab w:val="right" w:leader="dot" w:pos="9627"/>
+        </w:tabs>
+        <w:rPr>
+          <w:rFonts w:asciiTheme="minorHAnsi" w:eastAsiaTheme="minorEastAsia" w:hAnsiTheme="minorHAnsi" w:cstheme="minorBidi"/>
+          <w:noProof/>
+          <w:sz w:val="22"/>
+          <w:szCs w:val="22"/>
+          <w:lang w:eastAsia="ru-RU"/>
+        </w:rPr>
+      </w:pPr>
+      <w:hyperlink w:anchor="_Toc82028577" w:history="1">
         <w:r>
           <w:rPr>
             <w:rStyle w:val="a4"/>
             <w:noProof/>
           </w:rPr>
-          <w:t>2.6.</w:t>
+          <w:t>Вывод</w:t>
+        </w:r>
+        <w:r>
+          <w:rPr>
+            <w:noProof/>
+            <w:webHidden/>
+          </w:rPr>
+          <w:tab/>
+        </w:r>
+        <w:r>
+          <w:rPr>
+            <w:noProof/>
+            <w:webHidden/>
+          </w:rPr>
+          <w:fldChar w:fldCharType="begin"/>
+        </w:r>
+        <w:r>
+          <w:rPr>
+            <w:noProof/>
+            <w:webHidden/>
+          </w:rPr>
+          <w:instrText xml:space="preserve"> PAGEREF _Toc82028577 \h </w:instrText>
+        </w:r>
+        <w:r>
+          <w:rPr>
+            <w:noProof/>
+            <w:webHidden/>
+          </w:rPr>
+        </w:r>
+        <w:r>
+          <w:rPr>
+            <w:noProof/>
+            <w:webHidden/>
+          </w:rPr>
+          <w:fldChar w:fldCharType="separate"/>
+        </w:r>
+        <w:r>
+          <w:rPr>
+            <w:noProof/>
+            <w:webHidden/>
+          </w:rPr>
+          <w:t>27</w:t>
+        </w:r>
+        <w:r>
+          <w:rPr>
+            <w:noProof/>
+            <w:webHidden/>
+          </w:rPr>
+          <w:fldChar w:fldCharType="end"/>
+        </w:r>
+      </w:hyperlink>
+    </w:p>
+    <w:p>
+      <w:pPr>
+        <w:pStyle w:val="11"/>
+        <w:rPr>
+          <w:rFonts w:asciiTheme="minorHAnsi" w:eastAsiaTheme="minorEastAsia" w:hAnsiTheme="minorHAnsi" w:cstheme="minorBidi"/>
+          <w:noProof/>
+          <w:sz w:val="22"/>
+          <w:szCs w:val="22"/>
+          <w:lang w:eastAsia="ru-RU"/>
+        </w:rPr>
+      </w:pPr>
+      <w:hyperlink w:anchor="_Toc82028578" w:history="1">
+        <w:r>
+          <w:rPr>
+            <w:rStyle w:val="a4"/>
+            <w:noProof/>
+          </w:rPr>
+          <w:t>3.</w:t>
         </w:r>
         <w:r>
           <w:rPr>
@@ -1268,7 +1533,7 @@
             <w:rStyle w:val="a4"/>
             <w:noProof/>
           </w:rPr>
-          <w:t>Уменьшение времени работы алгоритма.</w:t>
+          <w:t>Технологическая часть</w:t>
         </w:r>
         <w:r>
           <w:rPr>
@@ -1289,7 +1554,7 @@
             <w:noProof/>
             <w:webHidden/>
           </w:rPr>
-          <w:instrText xml:space="preserve"> PAGEREF _Toc81074336 \h </w:instrText>
+          <w:instrText xml:space="preserve"> PAGEREF _Toc82028578 \h </w:instrText>
         </w:r>
         <w:r>
           <w:rPr>
@@ -1335,13 +1600,13 @@
           <w:lang w:eastAsia="ru-RU"/>
         </w:rPr>
       </w:pPr>
-      <w:hyperlink w:anchor="_Toc81074337" w:history="1">
+      <w:hyperlink w:anchor="_Toc82028580" w:history="1">
         <w:r>
           <w:rPr>
             <w:rStyle w:val="a4"/>
             <w:noProof/>
           </w:rPr>
-          <w:t>2.7.</w:t>
+          <w:t>3.1.</w:t>
         </w:r>
         <w:r>
           <w:rPr>
@@ -1358,7 +1623,7 @@
             <w:rStyle w:val="a4"/>
             <w:noProof/>
           </w:rPr>
-          <w:t>Выбор используемых типов и структур данных</w:t>
+          <w:t>Выбор средств реализации</w:t>
         </w:r>
         <w:r>
           <w:rPr>
@@ -1379,7 +1644,7 @@
             <w:noProof/>
             <w:webHidden/>
           </w:rPr>
-          <w:instrText xml:space="preserve"> PAGEREF _Toc81074337 \h </w:instrText>
+          <w:instrText xml:space="preserve"> PAGEREF _Toc82028580 \h </w:instrText>
         </w:r>
         <w:r>
           <w:rPr>
@@ -1399,7 +1664,7 @@
             <w:noProof/>
             <w:webHidden/>
           </w:rPr>
-          <w:t>29</w:t>
+          <w:t>28</w:t>
         </w:r>
         <w:r>
           <w:rPr>
@@ -1414,6 +1679,7 @@
       <w:pPr>
         <w:pStyle w:val="25"/>
         <w:tabs>
+          <w:tab w:val="left" w:pos="1760"/>
           <w:tab w:val="right" w:leader="dot" w:pos="9627"/>
         </w:tabs>
         <w:rPr>
@@ -1424,23 +1690,40 @@
           <w:lang w:eastAsia="ru-RU"/>
         </w:rPr>
       </w:pPr>
-      <w:hyperlink w:anchor="_Toc81074338" w:history="1">
+      <w:hyperlink w:anchor="_Toc82028581" w:history="1">
         <w:r>
           <w:rPr>
             <w:rStyle w:val="a4"/>
             <w:noProof/>
           </w:rPr>
-          <w:t>Вывод</w:t>
+          <w:t>3.2.</w:t>
         </w:r>
         <w:r>
           <w:rPr>
+            <w:rFonts w:asciiTheme="minorHAnsi" w:eastAsiaTheme="minorEastAsia" w:hAnsiTheme="minorHAnsi" w:cstheme="minorBidi"/>
             <w:noProof/>
-            <w:webHidden/>
+            <w:sz w:val="22"/>
+            <w:szCs w:val="22"/>
+            <w:lang w:eastAsia="ru-RU"/>
           </w:rPr>
           <w:tab/>
         </w:r>
         <w:r>
           <w:rPr>
+            <w:rStyle w:val="a4"/>
+            <w:noProof/>
+          </w:rPr>
+          <w:t>Описание основных моментов программной реализации</w:t>
+        </w:r>
+        <w:r>
+          <w:rPr>
+            <w:noProof/>
+            <w:webHidden/>
+          </w:rPr>
+          <w:tab/>
+        </w:r>
+        <w:r>
+          <w:rPr>
             <w:noProof/>
             <w:webHidden/>
           </w:rPr>
@@ -1451,7 +1734,7 @@
             <w:noProof/>
             <w:webHidden/>
           </w:rPr>
-          <w:instrText xml:space="preserve"> PAGEREF _Toc81074338 \h </w:instrText>
+          <w:instrText xml:space="preserve"> PAGEREF _Toc82028581 \h </w:instrText>
         </w:r>
         <w:r>
           <w:rPr>
@@ -1471,7 +1754,7 @@
             <w:noProof/>
             <w:webHidden/>
           </w:rPr>
-          <w:t>30</w:t>
+          <w:t>28</w:t>
         </w:r>
         <w:r>
           <w:rPr>
@@ -1484,7 +1767,11 @@
     </w:p>
     <w:p>
       <w:pPr>
-        <w:pStyle w:val="11"/>
+        <w:pStyle w:val="25"/>
+        <w:tabs>
+          <w:tab w:val="left" w:pos="1760"/>
+          <w:tab w:val="right" w:leader="dot" w:pos="9627"/>
+        </w:tabs>
         <w:rPr>
           <w:rFonts w:asciiTheme="minorHAnsi" w:eastAsiaTheme="minorEastAsia" w:hAnsiTheme="minorHAnsi" w:cstheme="minorBidi"/>
           <w:noProof/>
@@ -1493,13 +1780,13 @@
           <w:lang w:eastAsia="ru-RU"/>
         </w:rPr>
       </w:pPr>
-      <w:hyperlink w:anchor="_Toc81074339" w:history="1">
+      <w:hyperlink w:anchor="_Toc82028582" w:history="1">
         <w:r>
           <w:rPr>
             <w:rStyle w:val="a4"/>
             <w:noProof/>
           </w:rPr>
-          <w:t>3.</w:t>
+          <w:t>3.3.</w:t>
         </w:r>
         <w:r>
           <w:rPr>
@@ -1516,7 +1803,7 @@
             <w:rStyle w:val="a4"/>
             <w:noProof/>
           </w:rPr>
-          <w:t>Технологическая часть</w:t>
+          <w:t>Интерфейс программы</w:t>
         </w:r>
         <w:r>
           <w:rPr>
@@ -1537,7 +1824,7 @@
             <w:noProof/>
             <w:webHidden/>
           </w:rPr>
-          <w:instrText xml:space="preserve"> PAGEREF _Toc81074339 \h </w:instrText>
+          <w:instrText xml:space="preserve"> PAGEREF _Toc82028582 \h </w:instrText>
         </w:r>
         <w:r>
           <w:rPr>
@@ -1557,7 +1844,7 @@
             <w:noProof/>
             <w:webHidden/>
           </w:rPr>
-          <w:t>31</w:t>
+          <w:t>30</w:t>
         </w:r>
         <w:r>
           <w:rPr>
@@ -1572,7 +1859,6 @@
       <w:pPr>
         <w:pStyle w:val="25"/>
         <w:tabs>
-          <w:tab w:val="left" w:pos="1760"/>
           <w:tab w:val="right" w:leader="dot" w:pos="9627"/>
         </w:tabs>
         <w:rPr>
@@ -1583,40 +1869,23 @@
           <w:lang w:eastAsia="ru-RU"/>
         </w:rPr>
       </w:pPr>
-      <w:hyperlink w:anchor="_Toc81074341" w:history="1">
+      <w:hyperlink w:anchor="_Toc82028583" w:history="1">
         <w:r>
           <w:rPr>
             <w:rStyle w:val="a4"/>
             <w:noProof/>
           </w:rPr>
-          <w:t>3.1.</w:t>
+          <w:t>Вывод</w:t>
         </w:r>
         <w:r>
           <w:rPr>
-            <w:rFonts w:asciiTheme="minorHAnsi" w:eastAsiaTheme="minorEastAsia" w:hAnsiTheme="minorHAnsi" w:cstheme="minorBidi"/>
             <w:noProof/>
-            <w:sz w:val="22"/>
-            <w:szCs w:val="22"/>
-            <w:lang w:eastAsia="ru-RU"/>
+            <w:webHidden/>
           </w:rPr>
           <w:tab/>
         </w:r>
         <w:r>
           <w:rPr>
-            <w:rStyle w:val="a4"/>
-            <w:noProof/>
-          </w:rPr>
-          <w:t>Выбор средств реализации</w:t>
-        </w:r>
-        <w:r>
-          <w:rPr>
-            <w:noProof/>
-            <w:webHidden/>
-          </w:rPr>
-          <w:tab/>
-        </w:r>
-        <w:r>
-          <w:rPr>
             <w:noProof/>
             <w:webHidden/>
           </w:rPr>
@@ -1627,7 +1896,7 @@
             <w:noProof/>
             <w:webHidden/>
           </w:rPr>
-          <w:instrText xml:space="preserve"> PAGEREF _Toc81074341 \h </w:instrText>
+          <w:instrText xml:space="preserve"> PAGEREF _Toc82028583 \h </w:instrText>
         </w:r>
         <w:r>
           <w:rPr>
@@ -1647,7 +1916,7 @@
             <w:noProof/>
             <w:webHidden/>
           </w:rPr>
-          <w:t>31</w:t>
+          <w:t>32</w:t>
         </w:r>
         <w:r>
           <w:rPr>
@@ -1660,11 +1929,7 @@
     </w:p>
     <w:p>
       <w:pPr>
-        <w:pStyle w:val="25"/>
-        <w:tabs>
-          <w:tab w:val="left" w:pos="1760"/>
-          <w:tab w:val="right" w:leader="dot" w:pos="9627"/>
-        </w:tabs>
+        <w:pStyle w:val="11"/>
         <w:rPr>
           <w:rFonts w:asciiTheme="minorHAnsi" w:eastAsiaTheme="minorEastAsia" w:hAnsiTheme="minorHAnsi" w:cstheme="minorBidi"/>
           <w:noProof/>
@@ -1673,40 +1938,23 @@
           <w:lang w:eastAsia="ru-RU"/>
         </w:rPr>
       </w:pPr>
-      <w:hyperlink w:anchor="_Toc81074342" w:history="1">
+      <w:hyperlink w:anchor="_Toc82028584" w:history="1">
         <w:r>
           <w:rPr>
             <w:rStyle w:val="a4"/>
             <w:noProof/>
           </w:rPr>
-          <w:t>3.2.</w:t>
+          <w:t>Заключение</w:t>
         </w:r>
         <w:r>
           <w:rPr>
-            <w:rFonts w:asciiTheme="minorHAnsi" w:eastAsiaTheme="minorEastAsia" w:hAnsiTheme="minorHAnsi" w:cstheme="minorBidi"/>
             <w:noProof/>
-            <w:sz w:val="22"/>
-            <w:szCs w:val="22"/>
-            <w:lang w:eastAsia="ru-RU"/>
+            <w:webHidden/>
           </w:rPr>
           <w:tab/>
         </w:r>
         <w:r>
           <w:rPr>
-            <w:rStyle w:val="a4"/>
-            <w:noProof/>
-          </w:rPr>
-          <w:t>Структура программы</w:t>
-        </w:r>
-        <w:r>
-          <w:rPr>
-            <w:noProof/>
-            <w:webHidden/>
-          </w:rPr>
-          <w:tab/>
-        </w:r>
-        <w:r>
-          <w:rPr>
             <w:noProof/>
             <w:webHidden/>
           </w:rPr>
@@ -1717,7 +1965,7 @@
             <w:noProof/>
             <w:webHidden/>
           </w:rPr>
-          <w:instrText xml:space="preserve"> PAGEREF _Toc81074342 \h </w:instrText>
+          <w:instrText xml:space="preserve"> PAGEREF _Toc82028584 \h </w:instrText>
         </w:r>
         <w:r>
           <w:rPr>
@@ -1737,7 +1985,7 @@
             <w:noProof/>
             <w:webHidden/>
           </w:rPr>
-          <w:t>31</w:t>
+          <w:t>33</w:t>
         </w:r>
         <w:r>
           <w:rPr>
@@ -1750,11 +1998,7 @@
     </w:p>
     <w:p>
       <w:pPr>
-        <w:pStyle w:val="25"/>
-        <w:tabs>
-          <w:tab w:val="left" w:pos="1760"/>
-          <w:tab w:val="right" w:leader="dot" w:pos="9627"/>
-        </w:tabs>
+        <w:pStyle w:val="11"/>
         <w:rPr>
           <w:rFonts w:asciiTheme="minorHAnsi" w:eastAsiaTheme="minorEastAsia" w:hAnsiTheme="minorHAnsi" w:cstheme="minorBidi"/>
           <w:noProof/>
@@ -1763,40 +2007,23 @@
           <w:lang w:eastAsia="ru-RU"/>
         </w:rPr>
       </w:pPr>
-      <w:hyperlink w:anchor="_Toc81074343" w:history="1">
+      <w:hyperlink w:anchor="_Toc82028585" w:history="1">
         <w:r>
           <w:rPr>
             <w:rStyle w:val="a4"/>
             <w:noProof/>
           </w:rPr>
-          <w:t>3.3.</w:t>
+          <w:t>Список использованной литературы</w:t>
         </w:r>
         <w:r>
           <w:rPr>
-            <w:rFonts w:asciiTheme="minorHAnsi" w:eastAsiaTheme="minorEastAsia" w:hAnsiTheme="minorHAnsi" w:cstheme="minorBidi"/>
             <w:noProof/>
-            <w:sz w:val="22"/>
-            <w:szCs w:val="22"/>
-            <w:lang w:eastAsia="ru-RU"/>
+            <w:webHidden/>
           </w:rPr>
           <w:tab/>
         </w:r>
         <w:r>
           <w:rPr>
-            <w:rStyle w:val="a4"/>
-            <w:noProof/>
-          </w:rPr>
-          <w:t>Описание основных моментов программной реализации</w:t>
-        </w:r>
-        <w:r>
-          <w:rPr>
-            <w:noProof/>
-            <w:webHidden/>
-          </w:rPr>
-          <w:tab/>
-        </w:r>
-        <w:r>
-          <w:rPr>
             <w:noProof/>
             <w:webHidden/>
           </w:rPr>
@@ -1807,7 +2034,7 @@
             <w:noProof/>
             <w:webHidden/>
           </w:rPr>
-          <w:instrText xml:space="preserve"> PAGEREF _Toc81074343 \h </w:instrText>
+          <w:instrText xml:space="preserve"> PAGEREF _Toc82028585 \h </w:instrText>
         </w:r>
         <w:r>
           <w:rPr>
@@ -1827,7 +2054,7 @@
             <w:noProof/>
             <w:webHidden/>
           </w:rPr>
-          <w:t>32</w:t>
+          <w:t>34</w:t>
         </w:r>
         <w:r>
           <w:rPr>
@@ -1840,306 +2067,6 @@
     </w:p>
     <w:p>
       <w:pPr>
-        <w:pStyle w:val="25"/>
-        <w:tabs>
-          <w:tab w:val="left" w:pos="1760"/>
-          <w:tab w:val="right" w:leader="dot" w:pos="9627"/>
-        </w:tabs>
-        <w:rPr>
-          <w:rFonts w:asciiTheme="minorHAnsi" w:eastAsiaTheme="minorEastAsia" w:hAnsiTheme="minorHAnsi" w:cstheme="minorBidi"/>
-          <w:noProof/>
-          <w:sz w:val="22"/>
-          <w:szCs w:val="22"/>
-          <w:lang w:eastAsia="ru-RU"/>
-        </w:rPr>
-      </w:pPr>
-      <w:hyperlink w:anchor="_Toc81074344" w:history="1">
-        <w:r>
-          <w:rPr>
-            <w:rStyle w:val="a4"/>
-            <w:noProof/>
-          </w:rPr>
-          <w:t>3.4.</w:t>
-        </w:r>
-        <w:r>
-          <w:rPr>
-            <w:rFonts w:asciiTheme="minorHAnsi" w:eastAsiaTheme="minorEastAsia" w:hAnsiTheme="minorHAnsi" w:cstheme="minorBidi"/>
-            <w:noProof/>
-            <w:sz w:val="22"/>
-            <w:szCs w:val="22"/>
-            <w:lang w:eastAsia="ru-RU"/>
-          </w:rPr>
-          <w:tab/>
-        </w:r>
-        <w:r>
-          <w:rPr>
-            <w:rStyle w:val="a4"/>
-            <w:noProof/>
-          </w:rPr>
-          <w:t>Интерфейс программы</w:t>
-        </w:r>
-        <w:r>
-          <w:rPr>
-            <w:noProof/>
-            <w:webHidden/>
-          </w:rPr>
-          <w:tab/>
-        </w:r>
-        <w:r>
-          <w:rPr>
-            <w:noProof/>
-            <w:webHidden/>
-          </w:rPr>
-          <w:fldChar w:fldCharType="begin"/>
-        </w:r>
-        <w:r>
-          <w:rPr>
-            <w:noProof/>
-            <w:webHidden/>
-          </w:rPr>
-          <w:instrText xml:space="preserve"> PAGEREF _Toc81074344 \h </w:instrText>
-        </w:r>
-        <w:r>
-          <w:rPr>
-            <w:noProof/>
-            <w:webHidden/>
-          </w:rPr>
-        </w:r>
-        <w:r>
-          <w:rPr>
-            <w:noProof/>
-            <w:webHidden/>
-          </w:rPr>
-          <w:fldChar w:fldCharType="separate"/>
-        </w:r>
-        <w:r>
-          <w:rPr>
-            <w:noProof/>
-            <w:webHidden/>
-          </w:rPr>
-          <w:t>34</w:t>
-        </w:r>
-        <w:r>
-          <w:rPr>
-            <w:noProof/>
-            <w:webHidden/>
-          </w:rPr>
-          <w:fldChar w:fldCharType="end"/>
-        </w:r>
-      </w:hyperlink>
-    </w:p>
-    <w:p>
-      <w:pPr>
-        <w:pStyle w:val="25"/>
-        <w:tabs>
-          <w:tab w:val="right" w:leader="dot" w:pos="9627"/>
-        </w:tabs>
-        <w:rPr>
-          <w:rFonts w:asciiTheme="minorHAnsi" w:eastAsiaTheme="minorEastAsia" w:hAnsiTheme="minorHAnsi" w:cstheme="minorBidi"/>
-          <w:noProof/>
-          <w:sz w:val="22"/>
-          <w:szCs w:val="22"/>
-          <w:lang w:eastAsia="ru-RU"/>
-        </w:rPr>
-      </w:pPr>
-      <w:hyperlink w:anchor="_Toc81074345" w:history="1">
-        <w:r>
-          <w:rPr>
-            <w:rStyle w:val="a4"/>
-            <w:noProof/>
-          </w:rPr>
-          <w:t>Вывод</w:t>
-        </w:r>
-        <w:r>
-          <w:rPr>
-            <w:noProof/>
-            <w:webHidden/>
-          </w:rPr>
-          <w:tab/>
-        </w:r>
-        <w:r>
-          <w:rPr>
-            <w:noProof/>
-            <w:webHidden/>
-          </w:rPr>
-          <w:fldChar w:fldCharType="begin"/>
-        </w:r>
-        <w:r>
-          <w:rPr>
-            <w:noProof/>
-            <w:webHidden/>
-          </w:rPr>
-          <w:instrText xml:space="preserve"> PAGEREF _Toc81074345 \h </w:instrText>
-        </w:r>
-        <w:r>
-          <w:rPr>
-            <w:noProof/>
-            <w:webHidden/>
-          </w:rPr>
-        </w:r>
-        <w:r>
-          <w:rPr>
-            <w:noProof/>
-            <w:webHidden/>
-          </w:rPr>
-          <w:fldChar w:fldCharType="separate"/>
-        </w:r>
-        <w:r>
-          <w:rPr>
-            <w:noProof/>
-            <w:webHidden/>
-          </w:rPr>
-          <w:t>37</w:t>
-        </w:r>
-        <w:r>
-          <w:rPr>
-            <w:noProof/>
-            <w:webHidden/>
-          </w:rPr>
-          <w:fldChar w:fldCharType="end"/>
-        </w:r>
-      </w:hyperlink>
-    </w:p>
-    <w:p>
-      <w:pPr>
-        <w:pStyle w:val="11"/>
-        <w:rPr>
-          <w:rFonts w:asciiTheme="minorHAnsi" w:eastAsiaTheme="minorEastAsia" w:hAnsiTheme="minorHAnsi" w:cstheme="minorBidi"/>
-          <w:noProof/>
-          <w:sz w:val="22"/>
-          <w:szCs w:val="22"/>
-          <w:lang w:eastAsia="ru-RU"/>
-        </w:rPr>
-      </w:pPr>
-      <w:hyperlink w:anchor="_Toc81074346" w:history="1">
-        <w:r>
-          <w:rPr>
-            <w:rStyle w:val="a4"/>
-            <w:noProof/>
-          </w:rPr>
-          <w:t>Заключение</w:t>
-        </w:r>
-        <w:r>
-          <w:rPr>
-            <w:noProof/>
-            <w:webHidden/>
-          </w:rPr>
-          <w:tab/>
-        </w:r>
-        <w:r>
-          <w:rPr>
-            <w:noProof/>
-            <w:webHidden/>
-          </w:rPr>
-          <w:fldChar w:fldCharType="begin"/>
-        </w:r>
-        <w:r>
-          <w:rPr>
-            <w:noProof/>
-            <w:webHidden/>
-          </w:rPr>
-          <w:instrText xml:space="preserve"> PAGEREF _Toc81074346 \h </w:instrText>
-        </w:r>
-        <w:r>
-          <w:rPr>
-            <w:noProof/>
-            <w:webHidden/>
-          </w:rPr>
-        </w:r>
-        <w:r>
-          <w:rPr>
-            <w:noProof/>
-            <w:webHidden/>
-          </w:rPr>
-          <w:fldChar w:fldCharType="separate"/>
-        </w:r>
-        <w:r>
-          <w:rPr>
-            <w:noProof/>
-            <w:webHidden/>
-          </w:rPr>
-          <w:t>38</w:t>
-        </w:r>
-        <w:r>
-          <w:rPr>
-            <w:noProof/>
-            <w:webHidden/>
-          </w:rPr>
-          <w:fldChar w:fldCharType="end"/>
-        </w:r>
-      </w:hyperlink>
-    </w:p>
-    <w:p>
-      <w:pPr>
-        <w:pStyle w:val="11"/>
-        <w:rPr>
-          <w:rFonts w:asciiTheme="minorHAnsi" w:eastAsiaTheme="minorEastAsia" w:hAnsiTheme="minorHAnsi" w:cstheme="minorBidi"/>
-          <w:noProof/>
-          <w:sz w:val="22"/>
-          <w:szCs w:val="22"/>
-          <w:lang w:eastAsia="ru-RU"/>
-        </w:rPr>
-      </w:pPr>
-      <w:hyperlink w:anchor="_Toc81074347" w:history="1">
-        <w:r>
-          <w:rPr>
-            <w:rStyle w:val="a4"/>
-            <w:noProof/>
-          </w:rPr>
-          <w:t>Список использованной литературы</w:t>
-        </w:r>
-        <w:r>
-          <w:rPr>
-            <w:noProof/>
-            <w:webHidden/>
-          </w:rPr>
-          <w:tab/>
-        </w:r>
-        <w:r>
-          <w:rPr>
-            <w:noProof/>
-            <w:webHidden/>
-          </w:rPr>
-          <w:fldChar w:fldCharType="begin"/>
-        </w:r>
-        <w:r>
-          <w:rPr>
-            <w:noProof/>
-            <w:webHidden/>
-          </w:rPr>
-          <w:instrText xml:space="preserve"> PAGEREF _Toc81074347 \h </w:instrText>
-        </w:r>
-        <w:r>
-          <w:rPr>
-            <w:noProof/>
-            <w:webHidden/>
-          </w:rPr>
-        </w:r>
-        <w:r>
-          <w:rPr>
-            <w:noProof/>
-            <w:webHidden/>
-          </w:rPr>
-          <w:fldChar w:fldCharType="separate"/>
-        </w:r>
-        <w:r>
-          <w:rPr>
-            <w:noProof/>
-            <w:webHidden/>
-          </w:rPr>
-          <w:t>39</w:t>
-        </w:r>
-        <w:r>
-          <w:rPr>
-            <w:noProof/>
-            <w:webHidden/>
-          </w:rPr>
-          <w:fldChar w:fldCharType="end"/>
-        </w:r>
-      </w:hyperlink>
-    </w:p>
-    <w:p>
-      <w:pPr>
         <w:pStyle w:val="1"/>
         <w:ind w:firstLine="0"/>
       </w:pPr>
@@ -2151,14 +2078,14 @@
         <w:lastRenderedPageBreak/>
         <w:fldChar w:fldCharType="end"/>
       </w:r>
-      <w:bookmarkStart w:id="1" w:name="_Toc76129605"/>
-      <w:bookmarkStart w:id="2" w:name="_Toc81074323"/>
+      <w:bookmarkStart w:id="2" w:name="_Toc76129605"/>
+      <w:bookmarkStart w:id="3" w:name="_Toc82028562"/>
       <w:r>
         <w:t>Введение</w:t>
       </w:r>
       <w:bookmarkEnd w:id="0"/>
-      <w:bookmarkEnd w:id="1"/>
       <w:bookmarkEnd w:id="2"/>
+      <w:bookmarkEnd w:id="3"/>
     </w:p>
     <w:p>
       <w:r>
@@ -2355,7 +2282,7 @@
       <w:r>
         <w:t>.</w:t>
       </w:r>
-      <w:bookmarkStart w:id="3" w:name="_Toc76129606"/>
+      <w:bookmarkStart w:id="4" w:name="_Toc76129606"/>
     </w:p>
     <w:p>
       <w:pPr>
@@ -2365,13 +2292,13 @@
           <w:numId w:val="16"/>
         </w:numPr>
       </w:pPr>
-      <w:bookmarkStart w:id="4" w:name="_Toc81074324"/>
+      <w:bookmarkStart w:id="5" w:name="_Toc82028563"/>
       <w:r>
         <w:lastRenderedPageBreak/>
         <w:t>Аналитическая часть</w:t>
       </w:r>
-      <w:bookmarkEnd w:id="3"/>
       <w:bookmarkEnd w:id="4"/>
+      <w:bookmarkEnd w:id="5"/>
     </w:p>
     <w:p>
       <w:r>
@@ -2425,13 +2352,13 @@
           <w:numId w:val="2"/>
         </w:numPr>
       </w:pPr>
-      <w:bookmarkStart w:id="5" w:name="_Toc76129607"/>
-      <w:bookmarkStart w:id="6" w:name="_Toc81074325"/>
+      <w:bookmarkStart w:id="6" w:name="_Toc76129607"/>
+      <w:bookmarkStart w:id="7" w:name="_Toc82028564"/>
       <w:r>
         <w:t>Постановка задачи</w:t>
       </w:r>
-      <w:bookmarkEnd w:id="5"/>
       <w:bookmarkEnd w:id="6"/>
+      <w:bookmarkEnd w:id="7"/>
       <w:r>
         <w:t xml:space="preserve"> </w:t>
       </w:r>
@@ -2494,17 +2421,17 @@
           <w:numId w:val="2"/>
         </w:numPr>
       </w:pPr>
-      <w:bookmarkStart w:id="7" w:name="_Toc27150318"/>
-      <w:bookmarkStart w:id="8" w:name="_Toc58097738"/>
-      <w:bookmarkStart w:id="9" w:name="_Toc76129608"/>
-      <w:bookmarkStart w:id="10" w:name="_Toc81074326"/>
+      <w:bookmarkStart w:id="8" w:name="_Toc27150318"/>
+      <w:bookmarkStart w:id="9" w:name="_Toc58097738"/>
+      <w:bookmarkStart w:id="10" w:name="_Toc76129608"/>
+      <w:bookmarkStart w:id="11" w:name="_Toc82028565"/>
       <w:r>
         <w:t>Формализация объектов синтезируемой сцены</w:t>
       </w:r>
-      <w:bookmarkEnd w:id="7"/>
       <w:bookmarkEnd w:id="8"/>
       <w:bookmarkEnd w:id="9"/>
       <w:bookmarkEnd w:id="10"/>
+      <w:bookmarkEnd w:id="11"/>
     </w:p>
     <w:p>
       <w:r>
@@ -2673,10 +2600,77 @@
         <w:t xml:space="preserve"> пирамида</w:t>
       </w:r>
       <w:r>
+        <w:t xml:space="preserve"> (пример такого флюгера представлен на рисунке 1.1)</w:t>
+      </w:r>
+      <w:r>
         <w:t>.</w:t>
       </w:r>
       <w:r>
         <w:t xml:space="preserve"> </w:t>
+      </w:r>
+    </w:p>
+    <w:p>
+      <w:pPr>
+        <w:ind w:left="709" w:firstLine="0"/>
+        <w:jc w:val="center"/>
+      </w:pPr>
+      <w:r>
+        <w:rPr>
+          <w:noProof/>
+          <w:lang w:eastAsia="ru-RU"/>
+        </w:rPr>
+        <w:lastRenderedPageBreak/>
+        <w:drawing>
+          <wp:inline distT="0" distB="0" distL="0" distR="0" wp14:anchorId="7FA2CEB3" wp14:editId="464AF701">
+            <wp:extent cx="2571974" cy="2469838"/>
+            <wp:effectExtent l="0" t="0" r="0" b="6985"/>
+            <wp:docPr id="3" name="Рисунок 3"/>
+            <wp:cNvGraphicFramePr>
+              <a:graphicFrameLocks xmlns:a="http://schemas.openxmlformats.org/drawingml/2006/main" noChangeAspect="1"/>
+            </wp:cNvGraphicFramePr>
+            <a:graphic xmlns:a="http://schemas.openxmlformats.org/drawingml/2006/main">
+              <a:graphicData uri="http://schemas.openxmlformats.org/drawingml/2006/picture">
+                <pic:pic xmlns:pic="http://schemas.openxmlformats.org/drawingml/2006/picture">
+                  <pic:nvPicPr>
+                    <pic:cNvPr id="1" name=""/>
+                    <pic:cNvPicPr/>
+                  </pic:nvPicPr>
+                  <pic:blipFill>
+                    <a:blip r:embed="rId8"/>
+                    <a:stretch>
+                      <a:fillRect/>
+                    </a:stretch>
+                  </pic:blipFill>
+                  <pic:spPr>
+                    <a:xfrm>
+                      <a:off x="0" y="0"/>
+                      <a:ext cx="2580727" cy="2478243"/>
+                    </a:xfrm>
+                    <a:prstGeom prst="rect">
+                      <a:avLst/>
+                    </a:prstGeom>
+                  </pic:spPr>
+                </pic:pic>
+              </a:graphicData>
+            </a:graphic>
+          </wp:inline>
+        </w:drawing>
+      </w:r>
+    </w:p>
+    <w:p>
+      <w:pPr>
+        <w:pStyle w:val="a7"/>
+        <w:ind w:left="786" w:firstLine="0"/>
+        <w:jc w:val="center"/>
+      </w:pPr>
+      <w:r>
+        <w:t xml:space="preserve">Рисунок 1.1. </w:t>
+      </w:r>
+      <w:r>
+        <w:t>Пример флюгера из геометрических примитивов</w:t>
+      </w:r>
+      <w:r>
+        <w:t>.</w:t>
       </w:r>
     </w:p>
     <w:p>
@@ -2693,11 +2687,7 @@
         </w:numPr>
       </w:pPr>
       <w:r>
-        <w:t xml:space="preserve">Каркасная (проволочная) модель. Это простейший вид моделей, содержащий минимум информации - о вершинах и рёбрах объектов. </w:t>
-      </w:r>
-      <w:r>
-        <w:lastRenderedPageBreak/>
-        <w:t xml:space="preserve">Главный недостаток - </w:t>
+        <w:t xml:space="preserve">Каркасная (проволочная) модель. Это простейший вид моделей, содержащий минимум информации - о вершинах и рёбрах объектов. Главный недостаток - </w:t>
       </w:r>
       <w:r>
         <w:t>такая</w:t>
@@ -2773,6 +2763,7 @@
     </w:p>
     <w:p>
       <w:r>
+        <w:lastRenderedPageBreak/>
         <w:t>Поверхность сферы и боковую поверхность цилиндра удобно описывать аналитическими уравнением, а основание цилиндра – как участок плоскости. Параллелепипед, у которого грани параллельны координатным плоскостям проще всего описать уравнениями этих граней. Однако в данном проекте каждый из примитивов должен поддаваться операции поворота, в результате которого параллельность может нарушиться. Поэтому</w:t>
       </w:r>
       <w:r>
@@ -2796,9 +2787,9 @@
           <w:numId w:val="2"/>
         </w:numPr>
       </w:pPr>
-      <w:bookmarkStart w:id="11" w:name="_Toc58097740"/>
-      <w:bookmarkStart w:id="12" w:name="_Toc76129611"/>
-      <w:bookmarkStart w:id="13" w:name="_Toc81074327"/>
+      <w:bookmarkStart w:id="12" w:name="_Toc58097740"/>
+      <w:bookmarkStart w:id="13" w:name="_Toc76129611"/>
+      <w:bookmarkStart w:id="14" w:name="_Toc82028566"/>
       <w:r>
         <w:t>Анализ</w:t>
       </w:r>
@@ -2808,9 +2799,9 @@
       <w:r>
         <w:t xml:space="preserve"> удаления невидимых линий и поверхностей</w:t>
       </w:r>
-      <w:bookmarkEnd w:id="11"/>
       <w:bookmarkEnd w:id="12"/>
       <w:bookmarkEnd w:id="13"/>
+      <w:bookmarkEnd w:id="14"/>
     </w:p>
     <w:p>
       <w:r>
@@ -2831,7 +2822,6 @@
         </w:numPr>
       </w:pPr>
       <w:r>
-        <w:lastRenderedPageBreak/>
         <w:t>Алгоритмы, работающие в объектном пространстве (</w:t>
       </w:r>
       <w:r>
@@ -2920,14 +2910,15 @@
           <w:numId w:val="2"/>
         </w:numPr>
       </w:pPr>
-      <w:bookmarkStart w:id="14" w:name="_Toc76129612"/>
+      <w:bookmarkStart w:id="15" w:name="_Toc76129612"/>
       <w:r>
         <w:t>Алгоритм Робертса</w:t>
       </w:r>
-      <w:bookmarkEnd w:id="14"/>
-    </w:p>
-    <w:p>
-      <w:r>
+      <w:bookmarkEnd w:id="15"/>
+    </w:p>
+    <w:p>
+      <w:r>
+        <w:lastRenderedPageBreak/>
         <w:t>Алгоритм Робертса работает в объектном пространстве и состоит из следующих этапов:</w:t>
       </w:r>
     </w:p>
@@ -3057,7 +3048,6 @@
     </w:p>
     <w:p>
       <w:r>
-        <w:lastRenderedPageBreak/>
         <w:t xml:space="preserve">Алгоритм Варнока </w:t>
       </w:r>
       <w:r>
@@ -3164,6 +3154,7 @@
         </w:rPr>
       </w:pPr>
       <w:r>
+        <w:lastRenderedPageBreak/>
         <w:t>К недостаткам алгоритма относится трудоемкость в случае, когда синтезируемая сцена сложная и число разбиений становится очень большим, а также отсутствие уче</w:t>
       </w:r>
       <w:r>
@@ -3294,11 +3285,7 @@
         <w:t xml:space="preserve"> и</w:t>
       </w:r>
       <w:r>
-        <w:t xml:space="preserve"> </w:t>
-      </w:r>
-      <w:r>
-        <w:lastRenderedPageBreak/>
-        <w:t>производится корректировка Z-буфера: в него з</w:t>
+        <w:t xml:space="preserve"> производится корректировка Z-буфера: в него з</w:t>
       </w:r>
       <w:r>
         <w:t>аносится глубина нового пикселя</w:t>
@@ -3375,6 +3362,7 @@
     </w:p>
     <w:p>
       <w:r>
+        <w:lastRenderedPageBreak/>
         <w:t>Основная идея алгоритма прямой трассировки лучей состоит в том, что наблюдатель видит объекты благодаря световым лучам, которые испускает некоторый источник и которые падают на объект, отражаются, преломляются или проходят через него и в результате достига</w:t>
       </w:r>
       <w:r>
@@ -3384,7 +3372,7 @@
         <w:t>. Если проследить за лучами, то становится понятно, что среди них лишь малая часть дойдет до наблюдателя,</w:t>
       </w:r>
       <w:r>
-        <w:t xml:space="preserve"> что показано на рисунке 1.1</w:t>
+        <w:t xml:space="preserve"> что показано на рисунке 1.2</w:t>
       </w:r>
       <w:r>
         <w:t xml:space="preserve"> слева</w:t>
@@ -3433,7 +3421,7 @@
                     </pic:cNvPicPr>
                   </pic:nvPicPr>
                   <pic:blipFill>
-                    <a:blip r:embed="rId8" cstate="print">
+                    <a:blip r:embed="rId9" cstate="print">
                       <a:extLst>
                         <a:ext uri="{28A0092B-C50C-407E-A947-70E740481C1C}">
                           <a14:useLocalDpi xmlns:a14="http://schemas.microsoft.com/office/drawing/2010/main" val="0"/>
@@ -3487,7 +3475,7 @@
                     </pic:cNvPicPr>
                   </pic:nvPicPr>
                   <pic:blipFill>
-                    <a:blip r:embed="rId9" cstate="print">
+                    <a:blip r:embed="rId10" cstate="print">
                       <a:extLst>
                         <a:ext uri="{28A0092B-C50C-407E-A947-70E740481C1C}">
                           <a14:useLocalDpi xmlns:a14="http://schemas.microsoft.com/office/drawing/2010/main" val="0"/>
@@ -3524,7 +3512,10 @@
         <w:jc w:val="center"/>
       </w:pPr>
       <w:r>
-        <w:t xml:space="preserve">Рисунок 1.1. </w:t>
+        <w:t>Рисунок 1.2</w:t>
+      </w:r>
+      <w:r>
+        <w:t xml:space="preserve">. </w:t>
       </w:r>
       <w:r>
         <w:t>Прямая и обратная трассировки</w:t>
@@ -3538,73 +3529,76 @@
     </w:p>
     <w:p>
       <w:r>
+        <w:t>Заменой данному алгоритму служит ме</w:t>
+      </w:r>
+      <w:r>
+        <w:t xml:space="preserve">тод обратной трассировки лучей, который </w:t>
+      </w:r>
+      <w:r>
+        <w:t>отслеживает лучи в обратном направле</w:t>
+      </w:r>
+      <w:r>
+        <w:t xml:space="preserve">нии. </w:t>
+      </w:r>
+      <w:r>
+        <w:t>В ходе работы испускаются лучи от наблюдателя</w:t>
+      </w:r>
+      <w:r>
+        <w:t>, как показано на рисунке 1.2</w:t>
+      </w:r>
+      <w:r>
+        <w:t xml:space="preserve"> справа</w:t>
+      </w:r>
+      <w:r>
+        <w:t>,</w:t>
+      </w:r>
+      <w:r>
+        <w:t xml:space="preserve"> и ищутся пересечения</w:t>
+      </w:r>
+      <w:r>
+        <w:t xml:space="preserve"> луча и всех объектов сцены</w:t>
+      </w:r>
+      <w:r>
+        <w:t>.</w:t>
+      </w:r>
+      <w:r>
+        <w:t xml:space="preserve"> </w:t>
+      </w:r>
+    </w:p>
+    <w:p>
+      <w:r>
+        <w:t>Каждый раз, когда луч пересекает некоторую поверхность, из точки</w:t>
+      </w:r>
+      <w:r>
+        <w:t xml:space="preserve"> пересечения</w:t>
+      </w:r>
+      <w:r>
+        <w:t xml:space="preserve"> испускаются </w:t>
+      </w:r>
+      <w:r>
+        <w:t>новые</w:t>
+      </w:r>
+      <w:r>
+        <w:t xml:space="preserve"> лучи</w:t>
+      </w:r>
+      <w:r>
+        <w:t xml:space="preserve"> - отраженный и преломленный</w:t>
+      </w:r>
+      <w:r>
+        <w:t xml:space="preserve">. Пути этих лучей отслеживаются по всей модели, и если лучи пересекают другие поверхности, то снова испускаются лучи. </w:t>
+      </w:r>
+    </w:p>
+    <w:p>
+      <w:r>
+        <w:t>В каждой точке, где луч пересекает поверхность, рисуется луч тени из точки пересечения к каждому источнику света. Если этот луч пересекает другую поверхность перед тем, как достигнуть источника света, то на ту поверхность, с которой был послан луч, падает тень с поверхности, блокирующей свет</w:t>
+      </w:r>
+      <w:r>
+        <w:t xml:space="preserve"> </w:t>
+      </w:r>
+    </w:p>
+    <w:p>
+      <w:r>
         <w:lastRenderedPageBreak/>
-        <w:t>Заменой данному алгоритму служит ме</w:t>
-      </w:r>
-      <w:r>
-        <w:t xml:space="preserve">тод обратной трассировки лучей, который </w:t>
-      </w:r>
-      <w:r>
-        <w:t>отслеживает лучи в обратном направле</w:t>
-      </w:r>
-      <w:r>
-        <w:t xml:space="preserve">нии. </w:t>
-      </w:r>
-      <w:r>
-        <w:t>В ходе работы испускаются лучи от наблюдателя</w:t>
-      </w:r>
-      <w:r>
-        <w:t>, как показано на рисунке 1.1 справа</w:t>
-      </w:r>
-      <w:r>
-        <w:t>,</w:t>
-      </w:r>
-      <w:r>
-        <w:t xml:space="preserve"> и ищутся пересечения</w:t>
-      </w:r>
-      <w:r>
-        <w:t xml:space="preserve"> луча и всех объектов сцены</w:t>
-      </w:r>
-      <w:r>
-        <w:t>.</w:t>
-      </w:r>
-      <w:r>
-        <w:t xml:space="preserve"> </w:t>
-      </w:r>
-    </w:p>
-    <w:p>
-      <w:r>
-        <w:t>Каждый раз, когда луч пересекает некоторую поверхность, из точки</w:t>
-      </w:r>
-      <w:r>
-        <w:t xml:space="preserve"> пересечения</w:t>
-      </w:r>
-      <w:r>
-        <w:t xml:space="preserve"> испускаются </w:t>
-      </w:r>
-      <w:r>
-        <w:t>новые</w:t>
-      </w:r>
-      <w:r>
-        <w:t xml:space="preserve"> лучи</w:t>
-      </w:r>
-      <w:r>
-        <w:t xml:space="preserve"> - отраженный и преломленный</w:t>
-      </w:r>
-      <w:r>
-        <w:t xml:space="preserve">. Пути этих лучей отслеживаются по всей модели, и если лучи пересекают другие поверхности, то снова испускаются лучи. </w:t>
-      </w:r>
-    </w:p>
-    <w:p>
-      <w:r>
-        <w:t>В каждой точке, где луч пересекает поверхность, рисуется луч тени из точки пересечения к каждому источнику света. Если этот луч пересекает другую поверхность перед тем, как достигнуть источника света, то на ту поверхность, с которой был послан луч, падает тень с поверхности, блокирующей свет</w:t>
-      </w:r>
-      <w:r>
-        <w:t xml:space="preserve"> </w:t>
-      </w:r>
-    </w:p>
-    <w:p>
-      <w:r>
         <w:t xml:space="preserve">К достоинствам данного алгоритма можно отнести </w:t>
       </w:r>
       <w:r>
@@ -3767,11 +3761,11 @@
       <w:r>
         <w:t xml:space="preserve"> </w:t>
       </w:r>
-      <w:bookmarkStart w:id="15" w:name="_Toc81074328"/>
+      <w:bookmarkStart w:id="16" w:name="_Toc82028567"/>
       <w:r>
         <w:t>Анализ моделей освещения</w:t>
       </w:r>
-      <w:bookmarkEnd w:id="15"/>
+      <w:bookmarkEnd w:id="16"/>
     </w:p>
     <w:p>
       <w:r>
@@ -3798,7 +3792,6 @@
     </w:p>
     <w:p>
       <w:r>
-        <w:lastRenderedPageBreak/>
         <w:t>В локальной модели учитывается только свет от источников (первичные лучи) и ориентация поверхности. В глобальной модели учитывается еще и свет, отраженный от других поверхностей или пропущенный через них (вторичные источники)</w:t>
       </w:r>
       <w:r>
@@ -3807,9 +3800,9 @@
       <w:r>
         <w:t xml:space="preserve"> </w:t>
       </w:r>
-      <w:bookmarkStart w:id="16" w:name="_Toc58097743"/>
-    </w:p>
-    <w:bookmarkEnd w:id="16"/>
+      <w:bookmarkStart w:id="17" w:name="_Toc58097743"/>
+    </w:p>
+    <w:bookmarkEnd w:id="17"/>
     <w:p>
       <w:r>
         <w:t>Самая простая модель освещения представляет собой сумму трех световых составляющих</w:t>
@@ -3861,7 +3854,7 @@
         <w:t>. Вклад кажд</w:t>
       </w:r>
       <w:r>
-        <w:t>ой из них показан на рисунке 1.2</w:t>
+        <w:t>ой из них показан на рисунке 1.3</w:t>
       </w:r>
       <w:r>
         <w:t>.</w:t>
@@ -3894,7 +3887,7 @@
                     </pic:cNvPicPr>
                   </pic:nvPicPr>
                   <pic:blipFill>
-                    <a:blip r:embed="rId10">
+                    <a:blip r:embed="rId11">
                       <a:extLst>
                         <a:ext uri="{28A0092B-C50C-407E-A947-70E740481C1C}">
                           <a14:useLocalDpi xmlns:a14="http://schemas.microsoft.com/office/drawing/2010/main" val="0"/>
@@ -3931,7 +3924,7 @@
         <w:jc w:val="center"/>
       </w:pPr>
       <w:r>
-        <w:t>Рисунок 1.2</w:t>
+        <w:t>Рисунок 1.3</w:t>
       </w:r>
       <w:r>
         <w:t xml:space="preserve">. </w:t>
@@ -3945,6 +3938,7 @@
     </w:p>
     <w:p>
       <w:r>
+        <w:lastRenderedPageBreak/>
         <w:t xml:space="preserve">Так как в данной задаче необходимо построить реалистичное изображение, то модель освещения должна учитывать все эти составляющие и при этом быть </w:t>
       </w:r>
       <w:r>
@@ -4073,7 +4067,6 @@
       <w:r>
         <w:rPr>
           <w:rFonts w:ascii="Times New Roman" w:hAnsi="Times New Roman"/>
-          <w:lang w:val="en-US"/>
         </w:rPr>
         <w:tab/>
       </w:r>
@@ -4174,7 +4167,6 @@
     </w:p>
     <w:p>
       <w:r>
-        <w:lastRenderedPageBreak/>
         <w:t>Считается, что свет</w:t>
       </w:r>
       <w:r>
@@ -4287,7 +4279,7 @@
         <w:t xml:space="preserve"> этой точке</w:t>
       </w:r>
       <w:r>
-        <w:t>, что показано на рисунке 1.3</w:t>
+        <w:t>, что показано на рисунке 1.4</w:t>
       </w:r>
       <w:r>
         <w:t>,</w:t>
@@ -4321,7 +4313,7 @@
       <w:r>
         <w:t>.</w:t>
       </w:r>
-      <w:bookmarkStart w:id="17" w:name="_Toc58097747"/>
+      <w:bookmarkStart w:id="18" w:name="_Toc58097747"/>
     </w:p>
     <w:p>
       <w:pPr>
@@ -4350,7 +4342,7 @@
                     </pic:cNvPicPr>
                   </pic:nvPicPr>
                   <pic:blipFill rotWithShape="1">
-                    <a:blip r:embed="rId11">
+                    <a:blip r:embed="rId12">
                       <a:extLst>
                         <a:ext uri="{28A0092B-C50C-407E-A947-70E740481C1C}">
                           <a14:useLocalDpi xmlns:a14="http://schemas.microsoft.com/office/drawing/2010/main" val="0"/>
@@ -4384,7 +4376,7 @@
           </wp:inline>
         </w:drawing>
       </w:r>
-      <w:bookmarkEnd w:id="17"/>
+      <w:bookmarkEnd w:id="18"/>
     </w:p>
     <w:p>
       <w:pPr>
@@ -4401,7 +4393,7 @@
       <w:r>
         <w:t>Рис</w:t>
       </w:r>
-      <w:bookmarkStart w:id="18" w:name="_Toc58097748"/>
+      <w:bookmarkStart w:id="19" w:name="_Toc58097748"/>
       <w:r>
         <w:rPr>
           <w:rStyle w:val="af9"/>
@@ -4411,7 +4403,7 @@
           <w:iCs w:val="0"/>
           <w:spacing w:val="0"/>
         </w:rPr>
-        <w:t>унок 1.3</w:t>
+        <w:t>унок 1.4</w:t>
       </w:r>
       <w:r>
         <w:rPr>
@@ -4468,7 +4460,7 @@
         </w:rPr>
         <w:t>Ламберта.</w:t>
       </w:r>
-      <w:bookmarkEnd w:id="18"/>
+      <w:bookmarkEnd w:id="19"/>
     </w:p>
     <w:p>
       <w:r>
@@ -4483,6 +4475,7 @@
         <w:rPr>
           <w:rFonts w:ascii="Times New Roman" w:hAnsi="Times New Roman"/>
         </w:rPr>
+        <w:lastRenderedPageBreak/>
         <w:tab/>
       </w:r>
       <m:oMath>
@@ -4736,7 +4729,6 @@
     </w:p>
     <w:p>
       <w:r>
-        <w:lastRenderedPageBreak/>
         <w:t>Отраженная составляющая освещенности в точке</w:t>
       </w:r>
       <w:r>
@@ -4751,7 +4743,7 @@
       <w:r>
         <w:t xml:space="preserve"> </w:t>
       </w:r>
-      <w:bookmarkStart w:id="19" w:name="_Toc58097756"/>
+      <w:bookmarkStart w:id="20" w:name="_Toc58097756"/>
       <w:r>
         <w:t>з</w:t>
       </w:r>
@@ -4832,9 +4824,9 @@
       <w:r>
         <w:t>, показанных на рисунке 1.</w:t>
       </w:r>
-      <w:bookmarkEnd w:id="19"/>
-      <w:r>
-        <w:t>4</w:t>
+      <w:bookmarkEnd w:id="20"/>
+      <w:r>
+        <w:t>5</w:t>
       </w:r>
       <w:r>
         <w:t xml:space="preserve">, а также от интенсивности зеркального освещения </w:t>
@@ -4900,7 +4892,7 @@
                     <pic:cNvPicPr/>
                   </pic:nvPicPr>
                   <pic:blipFill rotWithShape="1">
-                    <a:blip r:embed="rId12"/>
+                    <a:blip r:embed="rId13"/>
                     <a:srcRect l="4092" t="8830" b="23878"/>
                     <a:stretch/>
                   </pic:blipFill>
@@ -4952,7 +4944,7 @@
           <w:iCs w:val="0"/>
           <w:spacing w:val="0"/>
         </w:rPr>
-        <w:t>унок 1.4</w:t>
+        <w:t>унок 1.5</w:t>
       </w:r>
       <w:r>
         <w:rPr>
@@ -5016,14 +5008,10 @@
     <w:p>
       <w:pPr>
         <w:pStyle w:val="13"/>
-        <w:rPr>
-          <w:lang w:val="en-US"/>
-        </w:rPr>
       </w:pPr>
       <w:r>
         <w:rPr>
           <w:rFonts w:ascii="Times New Roman" w:hAnsi="Times New Roman"/>
-          <w:lang w:val="en-US"/>
         </w:rPr>
         <w:tab/>
       </w:r>
@@ -5050,9 +5038,6 @@
               <m:rPr>
                 <m:sty m:val="p"/>
               </m:rPr>
-              <w:rPr>
-                <w:lang w:val="en-US"/>
-              </w:rPr>
               <m:t>=</m:t>
             </m:r>
             <m:r>
@@ -5068,10 +5053,16 @@
               <m:rPr>
                 <m:sty m:val="p"/>
               </m:rPr>
+              <m:t>*(</m:t>
+            </m:r>
+            <m:r>
+              <m:rPr>
+                <m:sty m:val="p"/>
+              </m:rPr>
               <w:rPr>
                 <w:lang w:val="en-US"/>
               </w:rPr>
-              <m:t>*(cos</m:t>
+              <m:t>cos</m:t>
             </m:r>
             <m:d>
               <m:dPr>
@@ -5107,9 +5098,6 @@
                   <m:rPr>
                     <m:sty m:val="p"/>
                   </m:rPr>
-                  <w:rPr>
-                    <w:lang w:val="en-US"/>
-                  </w:rPr>
                   <m:t>,</m:t>
                 </m:r>
                 <m:acc>
@@ -5139,9 +5127,6 @@
               <m:rPr>
                 <m:sty m:val="p"/>
               </m:rPr>
-              <w:rPr>
-                <w:lang w:val="en-US"/>
-              </w:rPr>
               <m:t>)</m:t>
             </m:r>
           </m:e>
@@ -5161,9 +5146,6 @@
           <m:rPr>
             <m:sty m:val="p"/>
           </m:rPr>
-          <w:rPr>
-            <w:lang w:val="en-US"/>
-          </w:rPr>
           <m:t>*</m:t>
         </m:r>
         <m:r>
@@ -5177,26 +5159,18 @@
         </m:r>
       </m:oMath>
       <w:r>
-        <w:rPr>
-          <w:lang w:val="en-US"/>
-        </w:rPr>
         <w:t xml:space="preserve"> </w:t>
       </w:r>
       <w:r>
-        <w:rPr>
-          <w:lang w:val="en-US"/>
-        </w:rPr>
         <w:t xml:space="preserve">                                         </w:t>
       </w:r>
       <w:r>
-        <w:rPr>
-          <w:lang w:val="en-US"/>
-        </w:rPr>
         <w:t>(1.3)</w:t>
       </w:r>
     </w:p>
     <w:p>
       <w:r>
+        <w:lastRenderedPageBreak/>
         <w:t>При этом угол между вектором обзора и вектором отражения не должен превышать 90 градусов</w:t>
       </w:r>
       <w:r>
@@ -5498,7 +5472,7 @@
         <w:t xml:space="preserve"> (см. рисунок</w:t>
       </w:r>
       <w:r>
-        <w:t xml:space="preserve"> 1.5</w:t>
+        <w:t xml:space="preserve"> 1.6</w:t>
       </w:r>
       <w:r>
         <w:t>)</w:t>
@@ -5516,7 +5490,6 @@
           <w:noProof/>
           <w:lang w:eastAsia="ru-RU"/>
         </w:rPr>
-        <w:lastRenderedPageBreak/>
         <w:drawing>
           <wp:inline distT="0" distB="0" distL="0" distR="0" wp14:anchorId="291370CB" wp14:editId="69DAF116">
             <wp:extent cx="2890854" cy="2082424"/>
@@ -5533,7 +5506,7 @@
                     <pic:cNvPicPr/>
                   </pic:nvPicPr>
                   <pic:blipFill>
-                    <a:blip r:embed="rId13"/>
+                    <a:blip r:embed="rId14"/>
                     <a:stretch>
                       <a:fillRect/>
                     </a:stretch>
@@ -5578,7 +5551,7 @@
           <w:iCs w:val="0"/>
           <w:spacing w:val="0"/>
         </w:rPr>
-        <w:t>унок 1.5</w:t>
+        <w:t>унок 1.6</w:t>
       </w:r>
       <w:r>
         <w:rPr>
@@ -5648,7 +5621,6 @@
       <w:r>
         <w:rPr>
           <w:rFonts w:ascii="Times New Roman" w:hAnsi="Times New Roman"/>
-          <w:lang w:val="en-US"/>
         </w:rPr>
         <w:tab/>
       </w:r>
@@ -5984,7 +5956,11 @@
         <w:t>не зависимости от направления, с которого смотрит наблюдатель, угол между медианным вектором и но</w:t>
       </w:r>
       <w:r>
-        <w:t>рмалью к поверхности превысит 90 градусов, только если источник света находится ниже поверхности. В такой ситуации модель Блинна-Фонга останется физически корректной</w:t>
+        <w:t xml:space="preserve">рмалью к поверхности </w:t>
+      </w:r>
+      <w:r>
+        <w:lastRenderedPageBreak/>
+        <w:t>превысит 90 градусов, только если источник света находится ниже поверхности. В такой ситуации модель Блинна-Фонга останется физически корректной</w:t>
       </w:r>
       <w:r>
         <w:t>:</w:t>
@@ -6017,7 +5993,10 @@
         <w:t>правдоподобную картину</w:t>
       </w:r>
       <w:r>
-        <w:t xml:space="preserve">, показанную на рисунке 1.6 справа, в сравнении с </w:t>
+        <w:t>, показанную на рисунке 1.7</w:t>
+      </w:r>
+      <w:r>
+        <w:t xml:space="preserve"> справа, в сравнении с </w:t>
       </w:r>
       <w:proofErr w:type="spellStart"/>
       <w:r>
@@ -6025,19 +6004,7 @@
       </w:r>
       <w:proofErr w:type="spellEnd"/>
       <w:r>
-        <w:t xml:space="preserve"> освещением, показанным</w:t>
-      </w:r>
-      <w:r>
-        <w:t xml:space="preserve"> на </w:t>
-      </w:r>
-      <w:r>
-        <w:t>том же рисунке</w:t>
-      </w:r>
-      <w:r>
-        <w:t xml:space="preserve"> с</w:t>
-      </w:r>
-      <w:r>
-        <w:t>лева</w:t>
+        <w:t xml:space="preserve"> освещением, показанным на том же рисунке слева</w:t>
       </w:r>
       <w:r>
         <w:t>.</w:t>
@@ -6057,47 +6024,6 @@
             <wp:extent cx="2158184" cy="1636379"/>
             <wp:effectExtent l="0" t="0" r="0" b="2540"/>
             <wp:docPr id="18" name="Рисунок 18"/>
-            <wp:cNvGraphicFramePr>
-              <a:graphicFrameLocks xmlns:a="http://schemas.openxmlformats.org/drawingml/2006/main" noChangeAspect="1"/>
-            </wp:cNvGraphicFramePr>
-            <a:graphic xmlns:a="http://schemas.openxmlformats.org/drawingml/2006/main">
-              <a:graphicData uri="http://schemas.openxmlformats.org/drawingml/2006/picture">
-                <pic:pic xmlns:pic="http://schemas.openxmlformats.org/drawingml/2006/picture">
-                  <pic:nvPicPr>
-                    <pic:cNvPr id="1" name=""/>
-                    <pic:cNvPicPr/>
-                  </pic:nvPicPr>
-                  <pic:blipFill>
-                    <a:blip r:embed="rId14"/>
-                    <a:stretch>
-                      <a:fillRect/>
-                    </a:stretch>
-                  </pic:blipFill>
-                  <pic:spPr>
-                    <a:xfrm>
-                      <a:off x="0" y="0"/>
-                      <a:ext cx="2181797" cy="1654283"/>
-                    </a:xfrm>
-                    <a:prstGeom prst="rect">
-                      <a:avLst/>
-                    </a:prstGeom>
-                  </pic:spPr>
-                </pic:pic>
-              </a:graphicData>
-            </a:graphic>
-          </wp:inline>
-        </w:drawing>
-      </w:r>
-      <w:r>
-        <w:rPr>
-          <w:noProof/>
-          <w:lang w:eastAsia="ru-RU"/>
-        </w:rPr>
-        <w:drawing>
-          <wp:inline distT="0" distB="0" distL="0" distR="0" wp14:anchorId="0F5FD4ED" wp14:editId="6A784C35">
-            <wp:extent cx="2160778" cy="1645905"/>
-            <wp:effectExtent l="0" t="0" r="0" b="0"/>
-            <wp:docPr id="19" name="Рисунок 19"/>
             <wp:cNvGraphicFramePr>
               <a:graphicFrameLocks xmlns:a="http://schemas.openxmlformats.org/drawingml/2006/main" noChangeAspect="1"/>
             </wp:cNvGraphicFramePr>
@@ -6117,6 +6043,47 @@
                   <pic:spPr>
                     <a:xfrm>
                       <a:off x="0" y="0"/>
+                      <a:ext cx="2181797" cy="1654283"/>
+                    </a:xfrm>
+                    <a:prstGeom prst="rect">
+                      <a:avLst/>
+                    </a:prstGeom>
+                  </pic:spPr>
+                </pic:pic>
+              </a:graphicData>
+            </a:graphic>
+          </wp:inline>
+        </w:drawing>
+      </w:r>
+      <w:r>
+        <w:rPr>
+          <w:noProof/>
+          <w:lang w:eastAsia="ru-RU"/>
+        </w:rPr>
+        <w:drawing>
+          <wp:inline distT="0" distB="0" distL="0" distR="0" wp14:anchorId="0F5FD4ED" wp14:editId="6A784C35">
+            <wp:extent cx="2160778" cy="1645905"/>
+            <wp:effectExtent l="0" t="0" r="0" b="0"/>
+            <wp:docPr id="19" name="Рисунок 19"/>
+            <wp:cNvGraphicFramePr>
+              <a:graphicFrameLocks xmlns:a="http://schemas.openxmlformats.org/drawingml/2006/main" noChangeAspect="1"/>
+            </wp:cNvGraphicFramePr>
+            <a:graphic xmlns:a="http://schemas.openxmlformats.org/drawingml/2006/main">
+              <a:graphicData uri="http://schemas.openxmlformats.org/drawingml/2006/picture">
+                <pic:pic xmlns:pic="http://schemas.openxmlformats.org/drawingml/2006/picture">
+                  <pic:nvPicPr>
+                    <pic:cNvPr id="1" name=""/>
+                    <pic:cNvPicPr/>
+                  </pic:nvPicPr>
+                  <pic:blipFill>
+                    <a:blip r:embed="rId16"/>
+                    <a:stretch>
+                      <a:fillRect/>
+                    </a:stretch>
+                  </pic:blipFill>
+                  <pic:spPr>
+                    <a:xfrm>
+                      <a:off x="0" y="0"/>
                       <a:ext cx="2177231" cy="1658438"/>
                     </a:xfrm>
                     <a:prstGeom prst="rect">
@@ -6135,7 +6102,7 @@
         <w:jc w:val="center"/>
       </w:pPr>
       <w:r>
-        <w:t>Рисунок 1.6</w:t>
+        <w:t>Рисунок 1.7</w:t>
       </w:r>
       <w:r>
         <w:t xml:space="preserve">. </w:t>
@@ -6161,7 +6128,6 @@
     </w:p>
     <w:p>
       <w:r>
-        <w:lastRenderedPageBreak/>
         <w:t xml:space="preserve">Таким образом, модель Блинна-Фонга включает все необходимые компоненты освещения и дает более реалистичную картину, чем модель Фонга. Более того, теперь нет необходимости в вычислении вектора отражения, что </w:t>
       </w:r>
       <w:r>
@@ -6246,14 +6212,14 @@
           <w:highlight w:val="yellow"/>
         </w:rPr>
       </w:pPr>
-      <w:bookmarkStart w:id="20" w:name="_Toc81074329"/>
+      <w:bookmarkStart w:id="21" w:name="_Toc82028568"/>
       <w:r>
         <w:t>Вывод</w:t>
       </w:r>
-      <w:bookmarkEnd w:id="20"/>
-    </w:p>
-    <w:p>
-      <w:bookmarkStart w:id="21" w:name="_Toc58097772"/>
+      <w:bookmarkEnd w:id="21"/>
+    </w:p>
+    <w:p>
+      <w:bookmarkStart w:id="22" w:name="_Toc58097772"/>
       <w:r>
         <w:t>В соответствии со сформулированными критериями выбора алгоритма удаления невидимых линий</w:t>
       </w:r>
@@ -6275,7 +6241,7 @@
       <w:r>
         <w:t>были выбраны</w:t>
       </w:r>
-      <w:bookmarkEnd w:id="21"/>
+      <w:bookmarkEnd w:id="22"/>
       <w:r>
         <w:t>:</w:t>
       </w:r>
@@ -6288,7 +6254,7 @@
           <w:numId w:val="10"/>
         </w:numPr>
       </w:pPr>
-      <w:bookmarkStart w:id="22" w:name="_Toc58097773"/>
+      <w:bookmarkStart w:id="23" w:name="_Toc58097773"/>
       <w:r>
         <w:t xml:space="preserve">Алгоритм обратной трассировки лучей </w:t>
       </w:r>
@@ -6298,7 +6264,7 @@
       <w:r>
         <w:t>невидимых линий и поверхностей.</w:t>
       </w:r>
-      <w:bookmarkEnd w:id="22"/>
+      <w:bookmarkEnd w:id="23"/>
       <w:r>
         <w:t xml:space="preserve"> О</w:t>
       </w:r>
@@ -6309,7 +6275,11 @@
         <w:t xml:space="preserve">реалистичное </w:t>
       </w:r>
       <w:r>
-        <w:t>изображение высокого качества</w:t>
+        <w:t xml:space="preserve">изображение высокого </w:t>
+      </w:r>
+      <w:r>
+        <w:lastRenderedPageBreak/>
+        <w:t>качества</w:t>
       </w:r>
       <w:r>
         <w:t xml:space="preserve">, </w:t>
@@ -6317,7 +6287,7 @@
       <w:r>
         <w:t>в котором учитываются такие оптические эффекты, как отражение и отбрасывание теней</w:t>
       </w:r>
-      <w:bookmarkStart w:id="23" w:name="_Toc58097774"/>
+      <w:bookmarkStart w:id="24" w:name="_Toc58097774"/>
       <w:r>
         <w:t>.</w:t>
       </w:r>
@@ -6363,7 +6333,7 @@
       <w:r>
         <w:t>.</w:t>
       </w:r>
-      <w:bookmarkEnd w:id="23"/>
+      <w:bookmarkEnd w:id="24"/>
       <w:r>
         <w:t xml:space="preserve"> При этом она </w:t>
       </w:r>
@@ -6387,13 +6357,13 @@
           <w:numId w:val="16"/>
         </w:numPr>
       </w:pPr>
-      <w:bookmarkStart w:id="24" w:name="_Toc81074330"/>
+      <w:bookmarkStart w:id="25" w:name="_Toc82028569"/>
       <w:r>
         <w:lastRenderedPageBreak/>
         <w:t>Конструкторская часть</w:t>
       </w:r>
-      <w:bookmarkStart w:id="25" w:name="_Toc20922491"/>
-      <w:bookmarkEnd w:id="24"/>
+      <w:bookmarkStart w:id="26" w:name="_Toc20922491"/>
+      <w:bookmarkEnd w:id="25"/>
     </w:p>
     <w:p>
       <w:r>
@@ -6438,7 +6408,7 @@
       <w:r>
         <w:t>диаграмма классов.</w:t>
       </w:r>
-      <w:bookmarkEnd w:id="25"/>
+      <w:bookmarkEnd w:id="26"/>
       <w:r>
         <w:t xml:space="preserve"> </w:t>
       </w:r>
@@ -6451,11 +6421,11 @@
           <w:numId w:val="10"/>
         </w:numPr>
       </w:pPr>
-      <w:bookmarkStart w:id="26" w:name="_Toc81074331"/>
+      <w:bookmarkStart w:id="27" w:name="_Toc82028570"/>
       <w:r>
         <w:t>Требования к программе</w:t>
       </w:r>
-      <w:bookmarkEnd w:id="26"/>
+      <w:bookmarkEnd w:id="27"/>
       <w:r>
         <w:t xml:space="preserve"> </w:t>
       </w:r>
@@ -6560,7 +6530,7 @@
       <w:r>
         <w:t>.</w:t>
       </w:r>
-      <w:bookmarkStart w:id="27" w:name="_Toc58097776"/>
+      <w:bookmarkStart w:id="28" w:name="_Toc58097776"/>
     </w:p>
     <w:p>
       <w:pPr>
@@ -6570,14 +6540,14 @@
           <w:numId w:val="10"/>
         </w:numPr>
       </w:pPr>
-      <w:bookmarkStart w:id="28" w:name="_Toc81074332"/>
+      <w:bookmarkStart w:id="29" w:name="_Toc82028571"/>
       <w:r>
         <w:t>Модел</w:t>
       </w:r>
       <w:r>
         <w:t>и освещения</w:t>
       </w:r>
-      <w:bookmarkEnd w:id="28"/>
+      <w:bookmarkEnd w:id="29"/>
     </w:p>
     <w:p>
       <w:pPr>
@@ -6720,7 +6690,7 @@
                     </pic:cNvPicPr>
                   </pic:nvPicPr>
                   <pic:blipFill>
-                    <a:blip r:embed="rId16">
+                    <a:blip r:embed="rId17">
                       <a:extLst>
                         <a:ext uri="{28A0092B-C50C-407E-A947-70E740481C1C}">
                           <a14:useLocalDpi xmlns:a14="http://schemas.microsoft.com/office/drawing/2010/main" val="0"/>
@@ -6795,15 +6765,15 @@
           <w:numId w:val="10"/>
         </w:numPr>
       </w:pPr>
-      <w:bookmarkStart w:id="29" w:name="_Toc81074333"/>
-      <w:bookmarkEnd w:id="27"/>
+      <w:bookmarkStart w:id="30" w:name="_Toc82028572"/>
+      <w:bookmarkEnd w:id="28"/>
       <w:r>
         <w:t>Алгоритм обратной трассировки лучей</w:t>
       </w:r>
-      <w:bookmarkEnd w:id="29"/>
-    </w:p>
-    <w:p>
-      <w:bookmarkStart w:id="30" w:name="_Toc58097777"/>
+      <w:bookmarkEnd w:id="30"/>
+    </w:p>
+    <w:p>
+      <w:bookmarkStart w:id="31" w:name="_Toc58097777"/>
       <w:r>
         <w:t>В алгоритме обратной трассировки лучей определяе</w:t>
       </w:r>
@@ -6944,7 +6914,7 @@
       <w:r>
         <w:t>.</w:t>
       </w:r>
-      <w:bookmarkEnd w:id="30"/>
+      <w:bookmarkEnd w:id="31"/>
       <w:r>
         <w:cr/>
       </w:r>
@@ -6977,7 +6947,7 @@
                     </pic:cNvPicPr>
                   </pic:nvPicPr>
                   <pic:blipFill>
-                    <a:blip r:embed="rId17">
+                    <a:blip r:embed="rId18">
                       <a:extLst>
                         <a:ext uri="{28A0092B-C50C-407E-A947-70E740481C1C}">
                           <a14:useLocalDpi xmlns:a14="http://schemas.microsoft.com/office/drawing/2010/main" val="0"/>
@@ -7040,11 +7010,11 @@
           <w:numId w:val="10"/>
         </w:numPr>
       </w:pPr>
-      <w:bookmarkStart w:id="31" w:name="_Toc81074334"/>
+      <w:bookmarkStart w:id="32" w:name="_Toc82028573"/>
       <w:r>
         <w:t>Нахождение отраженного луча</w:t>
       </w:r>
-      <w:bookmarkEnd w:id="31"/>
+      <w:bookmarkEnd w:id="32"/>
     </w:p>
     <w:p>
       <w:r>
@@ -7200,7 +7170,7 @@
                     </pic:cNvPicPr>
                   </pic:nvPicPr>
                   <pic:blipFill rotWithShape="1">
-                    <a:blip r:embed="rId18">
+                    <a:blip r:embed="rId19">
                       <a:extLst>
                         <a:ext uri="{28A0092B-C50C-407E-A947-70E740481C1C}">
                           <a14:useLocalDpi xmlns:a14="http://schemas.microsoft.com/office/drawing/2010/main" val="0"/>
@@ -7446,7 +7416,6 @@
       <w:r>
         <w:rPr>
           <w:rFonts w:ascii="Times New Roman" w:hAnsi="Times New Roman"/>
-          <w:lang w:val="en-US"/>
         </w:rPr>
         <w:tab/>
       </w:r>
@@ -7548,7 +7517,6 @@
                 </m:r>
               </m:e>
             </m:acc>
-            <m:ctrlPr/>
           </m:e>
         </m:d>
         <m:r>
@@ -8358,13 +8326,7 @@
           <m:rPr>
             <m:sty m:val="p"/>
           </m:rPr>
-          <m:t>=</m:t>
-        </m:r>
-        <m:r>
-          <m:rPr>
-            <m:sty m:val="p"/>
-          </m:rPr>
-          <m:t>1</m:t>
+          <m:t>=1</m:t>
         </m:r>
       </m:oMath>
     </w:p>
@@ -8483,13 +8445,7 @@
           <m:rPr>
             <m:sty m:val="p"/>
           </m:rPr>
-          <m:t>)=</m:t>
-        </m:r>
-        <m:r>
-          <m:rPr>
-            <m:sty m:val="p"/>
-          </m:rPr>
-          <m:t>1</m:t>
+          <m:t>)=1</m:t>
         </m:r>
       </m:oMath>
     </w:p>
@@ -9151,11 +9107,11 @@
           <w:numId w:val="10"/>
         </w:numPr>
       </w:pPr>
-      <w:bookmarkStart w:id="32" w:name="_Toc81074335"/>
+      <w:bookmarkStart w:id="33" w:name="_Toc82028574"/>
       <w:r>
         <w:t>Пересечение луча с объектами сцены</w:t>
       </w:r>
-      <w:bookmarkEnd w:id="32"/>
+      <w:bookmarkEnd w:id="33"/>
     </w:p>
     <w:p>
       <w:r>
@@ -9184,7 +9140,7 @@
       </w:r>
     </w:p>
     <w:p>
-      <w:bookmarkStart w:id="33" w:name="_Toc58097782"/>
+      <w:bookmarkStart w:id="34" w:name="_Toc58097782"/>
       <w:r>
         <w:t>Для этого</w:t>
       </w:r>
@@ -9402,7 +9358,7 @@
           <m:t>t≥0</m:t>
         </m:r>
       </m:oMath>
-      <w:bookmarkEnd w:id="33"/>
+      <w:bookmarkEnd w:id="34"/>
       <w:r>
         <w:rPr>
           <w:rFonts w:cs="Cambria Math"/>
@@ -9694,7 +9650,7 @@
       </w:r>
     </w:p>
     <w:p>
-      <w:bookmarkStart w:id="34" w:name="_Toc58097789"/>
+      <w:bookmarkStart w:id="35" w:name="_Toc58097789"/>
       <w:r>
         <w:t>Имея уравнения, описывающие точки сферы (2.</w:t>
       </w:r>
@@ -9716,21 +9672,21 @@
       <w:r>
         <w:t>, подставляя</w:t>
       </w:r>
-      <w:bookmarkStart w:id="35" w:name="_Toc58097792"/>
-      <w:bookmarkEnd w:id="34"/>
+      <w:bookmarkStart w:id="36" w:name="_Toc58097792"/>
+      <w:bookmarkEnd w:id="35"/>
       <w:r>
         <w:t xml:space="preserve"> второе уравнение в первое</w:t>
       </w:r>
       <w:r>
         <w:t>:</w:t>
       </w:r>
-      <w:bookmarkEnd w:id="35"/>
+      <w:bookmarkEnd w:id="36"/>
     </w:p>
     <w:p>
       <w:pPr>
         <w:pStyle w:val="13"/>
       </w:pPr>
-      <w:bookmarkStart w:id="36" w:name="_Toc58097793"/>
+      <w:bookmarkStart w:id="37" w:name="_Toc58097793"/>
       <w:r>
         <w:rPr>
           <w:rFonts w:ascii="Times New Roman" w:hAnsi="Times New Roman"/>
@@ -9837,7 +9793,7 @@
           </m:sup>
         </m:sSup>
       </m:oMath>
-      <w:bookmarkEnd w:id="36"/>
+      <w:bookmarkEnd w:id="37"/>
       <w:r>
         <w:rPr>
           <w:rFonts w:ascii="Times New Roman" w:hAnsi="Times New Roman"/>
@@ -9855,7 +9811,7 @@
       <w:r>
         <w:t xml:space="preserve"> квадратное уравнение</w:t>
       </w:r>
-      <w:bookmarkStart w:id="37" w:name="_Toc58097794"/>
+      <w:bookmarkStart w:id="38" w:name="_Toc58097794"/>
       <w:r>
         <w:t>:</w:t>
       </w:r>
@@ -10061,7 +10017,7 @@
           <m:t>=0</m:t>
         </m:r>
       </m:oMath>
-      <w:bookmarkEnd w:id="37"/>
+      <w:bookmarkEnd w:id="38"/>
       <w:r>
         <w:rPr>
           <w:rFonts w:ascii="Times New Roman" w:hAnsi="Times New Roman"/>
@@ -10070,7 +10026,7 @@
       </w:r>
     </w:p>
     <w:p>
-      <w:bookmarkStart w:id="38" w:name="_Toc58097795"/>
+      <w:bookmarkStart w:id="39" w:name="_Toc58097795"/>
       <w:r>
         <w:t>Остается решить</w:t>
       </w:r>
@@ -10110,11 +10066,9 @@
       <w:r>
         <w:t xml:space="preserve"> точ</w:t>
       </w:r>
-      <w:proofErr w:type="spellStart"/>
       <w:r>
         <w:t>ек</w:t>
       </w:r>
-      <w:proofErr w:type="spellEnd"/>
       <w:proofErr w:type="gramEnd"/>
       <w:r>
         <w:t xml:space="preserve"> пересечения</w:t>
@@ -10122,7 +10076,7 @@
       <w:r>
         <w:t>.</w:t>
       </w:r>
-      <w:bookmarkEnd w:id="38"/>
+      <w:bookmarkEnd w:id="39"/>
       <w:r>
         <w:t xml:space="preserve"> </w:t>
       </w:r>
@@ -10235,7 +10189,7 @@
                     </pic:cNvPicPr>
                   </pic:nvPicPr>
                   <pic:blipFill rotWithShape="1">
-                    <a:blip r:embed="rId19" cstate="print">
+                    <a:blip r:embed="rId20" cstate="print">
                       <a:extLst>
                         <a:ext uri="{28A0092B-C50C-407E-A947-70E740481C1C}">
                           <a14:useLocalDpi xmlns:a14="http://schemas.microsoft.com/office/drawing/2010/main" val="0"/>
@@ -10306,7 +10260,7 @@
       </w:r>
     </w:p>
     <w:p>
-      <w:bookmarkStart w:id="39" w:name="_Toc58097797"/>
+      <w:bookmarkStart w:id="40" w:name="_Toc58097797"/>
       <w:r>
         <w:lastRenderedPageBreak/>
         <w:t xml:space="preserve">Плоскость можно задать с помощью вектора нормали к </w:t>
@@ -10400,17 +10354,16 @@
       <w:r>
         <w:t xml:space="preserve"> </w:t>
       </w:r>
-      <w:bookmarkEnd w:id="39"/>
+      <w:bookmarkEnd w:id="40"/>
     </w:p>
     <w:p>
       <w:pPr>
         <w:pStyle w:val="13"/>
       </w:pPr>
-      <w:bookmarkStart w:id="40" w:name="_Toc58097802"/>
+      <w:bookmarkStart w:id="41" w:name="_Toc58097802"/>
       <w:r>
         <w:rPr>
           <w:rFonts w:ascii="Times New Roman" w:hAnsi="Times New Roman"/>
-          <w:lang w:val="en-US"/>
         </w:rPr>
         <w:tab/>
       </w:r>
@@ -10486,12 +10439,9 @@
           <m:t>=0</m:t>
         </m:r>
       </m:oMath>
-      <w:bookmarkEnd w:id="40"/>
-      <w:r>
-        <w:t xml:space="preserve">                                                             </w:t>
-      </w:r>
-      <w:r>
-        <w:t>(2.14)</w:t>
+      <w:bookmarkEnd w:id="41"/>
+      <w:r>
+        <w:t xml:space="preserve">                                                             (2.14)</w:t>
       </w:r>
     </w:p>
     <w:p>
@@ -10527,7 +10477,7 @@
       <w:pPr>
         <w:pStyle w:val="13"/>
       </w:pPr>
-      <w:bookmarkStart w:id="41" w:name="_Toc58097804"/>
+      <w:bookmarkStart w:id="42" w:name="_Toc58097804"/>
       <w:r>
         <w:rPr>
           <w:rFonts w:ascii="Times New Roman" w:hAnsi="Times New Roman"/>
@@ -10628,7 +10578,7 @@
           </m:rPr>
           <m:t>=0</m:t>
         </m:r>
-        <w:bookmarkEnd w:id="41"/>
+        <w:bookmarkEnd w:id="42"/>
         <m:r>
           <m:rPr>
             <m:sty m:val="p"/>
@@ -10664,11 +10614,10 @@
       <w:pPr>
         <w:pStyle w:val="13"/>
       </w:pPr>
-      <w:bookmarkStart w:id="42" w:name="_Toc58097805"/>
+      <w:bookmarkStart w:id="43" w:name="_Toc58097805"/>
       <w:r>
         <w:rPr>
           <w:rFonts w:ascii="Times New Roman" w:hAnsi="Times New Roman"/>
-          <w:lang w:val="en-US"/>
         </w:rPr>
         <w:tab/>
       </w:r>
@@ -10784,7 +10733,7 @@
           </m:rPr>
           <m:t>=0</m:t>
         </m:r>
-        <w:bookmarkEnd w:id="42"/>
+        <w:bookmarkEnd w:id="43"/>
         <m:r>
           <m:rPr>
             <m:sty m:val="p"/>
@@ -10806,7 +10755,7 @@
       </w:r>
     </w:p>
     <w:p>
-      <w:bookmarkStart w:id="43" w:name="_Toc58097806"/>
+      <w:bookmarkStart w:id="44" w:name="_Toc58097806"/>
       <w:r>
         <w:t>Остается решить уравнение 2.</w:t>
       </w:r>
@@ -10844,8 +10793,8 @@
       <w:r>
         <w:t xml:space="preserve"> пересечения</w:t>
       </w:r>
-      <w:bookmarkStart w:id="44" w:name="_Toc58097807"/>
-      <w:bookmarkEnd w:id="43"/>
+      <w:bookmarkStart w:id="45" w:name="_Toc58097807"/>
+      <w:bookmarkEnd w:id="44"/>
       <w:r>
         <w:t>:</w:t>
       </w:r>
@@ -11037,7 +10986,7 @@
           <m:t xml:space="preserve">≠0 </m:t>
         </m:r>
       </m:oMath>
-      <w:bookmarkEnd w:id="44"/>
+      <w:bookmarkEnd w:id="45"/>
       <w:r>
         <w:rPr>
           <w:rFonts w:ascii="Times New Roman" w:hAnsi="Times New Roman"/>
@@ -11160,7 +11109,7 @@
       </w:r>
     </w:p>
     <w:p>
-      <w:bookmarkStart w:id="45" w:name="_Toc58097809"/>
+      <w:bookmarkStart w:id="46" w:name="_Toc58097809"/>
       <w:r>
         <w:t xml:space="preserve">Цилиндр можно задать с помощью следующих параметров: радиус </w:t>
       </w:r>
@@ -11483,7 +11432,6 @@
       <w:r>
         <w:rPr>
           <w:rFonts w:ascii="Times New Roman" w:hAnsi="Times New Roman"/>
-          <w:lang w:val="en-US"/>
         </w:rPr>
         <w:tab/>
       </w:r>
@@ -12184,13 +12132,7 @@
           <m:rPr>
             <m:sty m:val="p"/>
           </m:rPr>
-          <m:t>=</m:t>
-        </m:r>
-        <m:r>
-          <m:rPr>
-            <m:sty m:val="p"/>
-          </m:rPr>
-          <m:t>h</m:t>
+          <m:t>=h</m:t>
         </m:r>
       </m:oMath>
     </w:p>
@@ -13284,7 +13226,6 @@
                     </m:r>
                   </m:e>
                 </m:acc>
-                <m:ctrlPr/>
               </m:e>
             </m:d>
             <m:r>
@@ -13405,7 +13346,7 @@
       </w:r>
     </w:p>
     <w:p>
-      <w:bookmarkStart w:id="46" w:name="_Toc58097823"/>
+      <w:bookmarkStart w:id="47" w:name="_Toc58097823"/>
       <w:r>
         <w:lastRenderedPageBreak/>
         <w:t>Остается решить это уравнение</w:t>
@@ -13449,9 +13390,9 @@
       <w:r>
         <w:t xml:space="preserve"> </w:t>
       </w:r>
-      <w:bookmarkEnd w:id="46"/>
-    </w:p>
-    <w:bookmarkEnd w:id="45"/>
+      <w:bookmarkEnd w:id="47"/>
+    </w:p>
+    <w:bookmarkEnd w:id="46"/>
     <w:p>
       <w:pPr>
         <w:pStyle w:val="3"/>
@@ -13470,7 +13411,7 @@
           <w:shd w:val="clear" w:color="auto" w:fill="FFFFFF"/>
         </w:rPr>
       </w:pPr>
-      <w:bookmarkStart w:id="47" w:name="_Toc58097838"/>
+      <w:bookmarkStart w:id="48" w:name="_Toc58097838"/>
       <w:r>
         <w:t xml:space="preserve">Прямоугольный параллелепипед и четырехугольную пирамиду удобно представить с помощью группы треугольников: 12 для параллелепипеда (по 2 на каждую грань) и 6 для пирамиды (по одному на каждую </w:t>
       </w:r>
@@ -13482,8 +13423,8 @@
       </w:r>
     </w:p>
     <w:p>
-      <w:bookmarkStart w:id="48" w:name="_Toc58097847"/>
-      <w:bookmarkEnd w:id="47"/>
+      <w:bookmarkStart w:id="49" w:name="_Toc58097847"/>
+      <w:bookmarkEnd w:id="48"/>
       <w:r>
         <w:t xml:space="preserve">Пусть треугольник задан тремя своими вершинами </w:t>
       </w:r>
@@ -13642,7 +13583,6 @@
               </m:rPr>
               <m:t>-v</m:t>
             </m:r>
-            <m:ctrlPr/>
           </m:e>
         </m:d>
         <m:r>
@@ -13847,7 +13787,6 @@
               </m:rPr>
               <m:t>-v</m:t>
             </m:r>
-            <m:ctrlPr/>
           </m:e>
         </m:d>
         <m:r>
@@ -16464,12 +16403,12 @@
           <w:numId w:val="10"/>
         </w:numPr>
       </w:pPr>
-      <w:bookmarkStart w:id="49" w:name="_Toc81074336"/>
-      <w:bookmarkEnd w:id="48"/>
+      <w:bookmarkStart w:id="50" w:name="_Toc82028575"/>
+      <w:bookmarkEnd w:id="49"/>
       <w:r>
         <w:t>Уменьшение времени работы алгоритма.</w:t>
       </w:r>
-      <w:bookmarkEnd w:id="49"/>
+      <w:bookmarkEnd w:id="50"/>
     </w:p>
     <w:p>
       <w:r>
@@ -16525,11 +16464,11 @@
           <w:numId w:val="10"/>
         </w:numPr>
       </w:pPr>
-      <w:bookmarkStart w:id="50" w:name="_Toc81074337"/>
+      <w:bookmarkStart w:id="51" w:name="_Toc82028576"/>
       <w:r>
         <w:t>Выбор используемых типов и структур данных</w:t>
       </w:r>
-      <w:bookmarkEnd w:id="50"/>
+      <w:bookmarkEnd w:id="51"/>
     </w:p>
     <w:p>
       <w:r>
@@ -16552,6 +16491,9 @@
       </w:r>
     </w:p>
     <w:p>
+      <w:pPr>
+        <w:ind w:firstLine="284"/>
+      </w:pPr>
       <w:r>
         <w:rPr>
           <w:noProof/>
@@ -16560,8 +16502,8 @@
         <w:lastRenderedPageBreak/>
         <w:drawing>
           <wp:inline distT="0" distB="0" distL="0" distR="0">
-            <wp:extent cx="6058396" cy="6330043"/>
-            <wp:effectExtent l="0" t="0" r="0" b="0"/>
+            <wp:extent cx="6063345" cy="6335213"/>
+            <wp:effectExtent l="0" t="0" r="0" b="8890"/>
             <wp:docPr id="10" name="Рисунок 10" descr="C:\msys64\home\alena\last_course\Weatherwane\docs\Диаграмма классов-Страница 4.png"/>
             <wp:cNvGraphicFramePr>
               <a:graphicFrameLocks xmlns:a="http://schemas.openxmlformats.org/drawingml/2006/main" noChangeAspect="1"/>
@@ -16576,7 +16518,7 @@
                     </pic:cNvPicPr>
                   </pic:nvPicPr>
                   <pic:blipFill>
-                    <a:blip r:embed="rId20" cstate="print">
+                    <a:blip r:embed="rId21" cstate="print">
                       <a:extLst>
                         <a:ext uri="{28A0092B-C50C-407E-A947-70E740481C1C}">
                           <a14:useLocalDpi xmlns:a14="http://schemas.microsoft.com/office/drawing/2010/main" val="0"/>
@@ -16591,7 +16533,7 @@
                   <pic:spPr bwMode="auto">
                     <a:xfrm>
                       <a:off x="0" y="0"/>
-                      <a:ext cx="6090928" cy="6364033"/>
+                      <a:ext cx="6109657" cy="6383602"/>
                     </a:xfrm>
                     <a:prstGeom prst="rect">
                       <a:avLst/>
@@ -16634,11 +16576,11 @@
       <w:pPr>
         <w:pStyle w:val="2"/>
       </w:pPr>
-      <w:bookmarkStart w:id="51" w:name="_Toc81074338"/>
+      <w:bookmarkStart w:id="52" w:name="_Toc82028577"/>
       <w:r>
         <w:t>Вывод</w:t>
       </w:r>
-      <w:bookmarkEnd w:id="51"/>
+      <w:bookmarkEnd w:id="52"/>
     </w:p>
     <w:p>
       <w:r>
@@ -16690,12 +16632,12 @@
           <w:numId w:val="16"/>
         </w:numPr>
       </w:pPr>
-      <w:bookmarkStart w:id="52" w:name="_Toc81074339"/>
+      <w:bookmarkStart w:id="53" w:name="_Toc82028578"/>
       <w:r>
         <w:lastRenderedPageBreak/>
         <w:t>Технологическая часть</w:t>
       </w:r>
-      <w:bookmarkEnd w:id="52"/>
+      <w:bookmarkEnd w:id="53"/>
     </w:p>
     <w:p>
       <w:r>
@@ -16743,16 +16685,20 @@
           <w:vanish/>
         </w:rPr>
       </w:pPr>
-      <w:bookmarkStart w:id="53" w:name="_Toc80819062"/>
-      <w:bookmarkStart w:id="54" w:name="_Toc80904534"/>
-      <w:bookmarkStart w:id="55" w:name="_Toc80904638"/>
-      <w:bookmarkStart w:id="56" w:name="_Toc80909766"/>
-      <w:bookmarkStart w:id="57" w:name="_Toc81074340"/>
-      <w:bookmarkEnd w:id="53"/>
+      <w:bookmarkStart w:id="54" w:name="_Toc80819062"/>
+      <w:bookmarkStart w:id="55" w:name="_Toc80904534"/>
+      <w:bookmarkStart w:id="56" w:name="_Toc80904638"/>
+      <w:bookmarkStart w:id="57" w:name="_Toc80909766"/>
+      <w:bookmarkStart w:id="58" w:name="_Toc81074340"/>
+      <w:bookmarkStart w:id="59" w:name="_Toc82028555"/>
+      <w:bookmarkStart w:id="60" w:name="_Toc82028579"/>
       <w:bookmarkEnd w:id="54"/>
       <w:bookmarkEnd w:id="55"/>
       <w:bookmarkEnd w:id="56"/>
       <w:bookmarkEnd w:id="57"/>
+      <w:bookmarkEnd w:id="58"/>
+      <w:bookmarkEnd w:id="59"/>
+      <w:bookmarkEnd w:id="60"/>
     </w:p>
     <w:p>
       <w:pPr>
@@ -16765,7 +16711,7 @@
       <w:r>
         <w:t xml:space="preserve"> </w:t>
       </w:r>
-      <w:bookmarkStart w:id="58" w:name="_Toc81074341"/>
+      <w:bookmarkStart w:id="61" w:name="_Toc82028580"/>
       <w:r>
         <w:t>Выбо</w:t>
       </w:r>
@@ -16775,7 +16721,7 @@
       <w:r>
         <w:t>средств реализации</w:t>
       </w:r>
-      <w:bookmarkEnd w:id="58"/>
+      <w:bookmarkEnd w:id="61"/>
     </w:p>
     <w:p>
       <w:r>
@@ -17010,7 +16956,7 @@
         </w:numPr>
         <w:ind w:left="709" w:firstLine="0"/>
       </w:pPr>
-      <w:bookmarkStart w:id="59" w:name="_Toc81074343"/>
+      <w:bookmarkStart w:id="62" w:name="_Toc82028581"/>
       <w:r>
         <w:t>О</w:t>
       </w:r>
@@ -17023,7 +16969,7 @@
       <w:r>
         <w:t>реализации</w:t>
       </w:r>
-      <w:bookmarkEnd w:id="59"/>
+      <w:bookmarkEnd w:id="62"/>
     </w:p>
     <w:p>
       <w:pPr>
@@ -17031,10 +16977,7 @@
       </w:pPr>
       <w:r>
         <w:lastRenderedPageBreak/>
-        <w:t>На листинге 3.</w:t>
-      </w:r>
-      <w:r>
-        <w:t>1</w:t>
+        <w:t>На листинге 3.1</w:t>
       </w:r>
       <w:r>
         <w:t>.</w:t>
@@ -17158,10 +17101,7 @@
         <w:jc w:val="left"/>
       </w:pPr>
       <w:r>
-        <w:t>Листинг 3.1. А</w:t>
-      </w:r>
-      <w:r>
-        <w:t xml:space="preserve">лгоритм трассировки луча </w:t>
+        <w:t xml:space="preserve">Листинг 3.1. Алгоритм трассировки луча </w:t>
       </w:r>
       <w:proofErr w:type="spellStart"/>
       <w:r>
@@ -17172,8 +17112,8 @@
       </w:r>
       <w:proofErr w:type="spellEnd"/>
     </w:p>
-    <w:bookmarkStart w:id="60" w:name="_MON_1691076193"/>
-    <w:bookmarkEnd w:id="60"/>
+    <w:bookmarkStart w:id="63" w:name="_MON_1691076193"/>
+    <w:bookmarkEnd w:id="63"/>
     <w:p>
       <w:pPr>
         <w:ind w:firstLine="360"/>
@@ -17203,10 +17143,10 @@
             <v:path o:extrusionok="f" gradientshapeok="t" o:connecttype="rect"/>
             <o:lock v:ext="edit" aspectratio="t"/>
           </v:shapetype>
-          <v:shape id="_x0000_i1026" type="#_x0000_t75" style="width:467.55pt;height:379.3pt" o:ole="">
-            <v:imagedata r:id="rId21" o:title=""/>
+          <v:shape id="_x0000_i1025" type="#_x0000_t75" style="width:467.55pt;height:379.3pt" o:ole="">
+            <v:imagedata r:id="rId22" o:title=""/>
           </v:shape>
-          <o:OLEObject Type="Embed" ProgID="Word.Document.12" ShapeID="_x0000_i1026" DrawAspect="Content" ObjectID="_1691695932" r:id="rId22">
+          <o:OLEObject Type="Embed" ProgID="Word.Document.12" ShapeID="_x0000_i1025" DrawAspect="Content" ObjectID="_1692641533" r:id="rId23">
             <o:FieldCodes>\s</o:FieldCodes>
           </o:OLEObject>
         </w:object>
@@ -17434,8 +17374,6 @@
         <w:lastRenderedPageBreak/>
         <w:t>Листинг 3.2</w:t>
       </w:r>
-      <w:bookmarkStart w:id="61" w:name="_GoBack"/>
-      <w:bookmarkEnd w:id="61"/>
       <w:r>
         <w:t>. А</w:t>
       </w:r>
@@ -17451,17 +17389,17 @@
       <w:r>
         <w:t>.</w:t>
       </w:r>
-      <w:bookmarkStart w:id="62" w:name="_MON_1691067923"/>
-      <w:bookmarkEnd w:id="62"/>
+      <w:bookmarkStart w:id="64" w:name="_MON_1691067923"/>
+      <w:bookmarkEnd w:id="64"/>
       <w:r>
         <w:rPr>
           <w:lang w:val="en-US"/>
         </w:rPr>
         <w:object w:dxaOrig="8001" w:dyaOrig="12890">
-          <v:shape id="_x0000_i1025" type="#_x0000_t75" style="width:398.15pt;height:643.7pt" o:ole="">
-            <v:imagedata r:id="rId23" o:title=""/>
+          <v:shape id="_x0000_i1026" type="#_x0000_t75" style="width:398.15pt;height:643.7pt" o:ole="">
+            <v:imagedata r:id="rId24" o:title=""/>
           </v:shape>
-          <o:OLEObject Type="Embed" ProgID="Word.Document.12" ShapeID="_x0000_i1025" DrawAspect="Content" ObjectID="_1691695933" r:id="rId24">
+          <o:OLEObject Type="Embed" ProgID="Word.Document.12" ShapeID="_x0000_i1026" DrawAspect="Content" ObjectID="_1692641534" r:id="rId25">
             <o:FieldCodes>\s</o:FieldCodes>
           </o:OLEObject>
         </w:object>
@@ -17475,19 +17413,22 @@
           <w:numId w:val="10"/>
         </w:numPr>
       </w:pPr>
-      <w:bookmarkStart w:id="63" w:name="_Toc81074344"/>
+      <w:bookmarkStart w:id="65" w:name="_Toc82028582"/>
       <w:r>
         <w:t>Интерфейс программы</w:t>
       </w:r>
-      <w:bookmarkEnd w:id="63"/>
+      <w:bookmarkEnd w:id="65"/>
     </w:p>
     <w:p>
       <w:r>
         <w:lastRenderedPageBreak/>
-        <w:t>Пользовательский интерфейс программно</w:t>
-      </w:r>
-      <w:r>
-        <w:t>го обеспечения предоставлен на рисунке 3.1</w:t>
+        <w:t>Пользовательский интерфейс</w:t>
+      </w:r>
+      <w:r>
+        <w:t xml:space="preserve"> для управления программным обеспечением</w:t>
+      </w:r>
+      <w:r>
+        <w:t xml:space="preserve"> предоставлен на рисунке 3.1</w:t>
       </w:r>
       <w:r>
         <w:t>:</w:t>
@@ -17518,7 +17459,7 @@
                     <pic:cNvPicPr/>
                   </pic:nvPicPr>
                   <pic:blipFill>
-                    <a:blip r:embed="rId25"/>
+                    <a:blip r:embed="rId26"/>
                     <a:stretch>
                       <a:fillRect/>
                     </a:stretch>
@@ -17551,7 +17492,10 @@
         <w:t xml:space="preserve">Рисунок 3.1. </w:t>
       </w:r>
       <w:r>
-        <w:t>Пользовательский интерфейс программы.</w:t>
+        <w:t>Пользовательский интерфейс управления программой</w:t>
+      </w:r>
+      <w:r>
+        <w:t>.</w:t>
       </w:r>
     </w:p>
     <w:p>
@@ -17624,11 +17568,11 @@
       <w:pPr>
         <w:pStyle w:val="2"/>
       </w:pPr>
-      <w:bookmarkStart w:id="64" w:name="_Toc81074345"/>
+      <w:bookmarkStart w:id="66" w:name="_Toc82028583"/>
       <w:r>
         <w:t>Вывод</w:t>
       </w:r>
-      <w:bookmarkEnd w:id="64"/>
+      <w:bookmarkEnd w:id="66"/>
     </w:p>
     <w:p>
       <w:r>
@@ -17665,12 +17609,12 @@
       <w:pPr>
         <w:pStyle w:val="1"/>
       </w:pPr>
-      <w:bookmarkStart w:id="65" w:name="_Toc81074346"/>
+      <w:bookmarkStart w:id="67" w:name="_Toc82028584"/>
       <w:r>
         <w:lastRenderedPageBreak/>
         <w:t>Заключение</w:t>
       </w:r>
-      <w:bookmarkEnd w:id="65"/>
+      <w:bookmarkEnd w:id="67"/>
     </w:p>
     <w:p>
       <w:pPr>
@@ -17813,12 +17757,12 @@
       <w:pPr>
         <w:pStyle w:val="1"/>
       </w:pPr>
-      <w:bookmarkStart w:id="66" w:name="_Toc81074347"/>
+      <w:bookmarkStart w:id="68" w:name="_Toc82028585"/>
       <w:r>
         <w:lastRenderedPageBreak/>
         <w:t>Список использованной литературы</w:t>
       </w:r>
-      <w:bookmarkEnd w:id="66"/>
+      <w:bookmarkEnd w:id="68"/>
     </w:p>
     <w:p>
       <w:pPr>
@@ -17948,7 +17892,7 @@
       <w:r>
         <w:t xml:space="preserve"> </w:t>
       </w:r>
-      <w:hyperlink r:id="rId26" w:history="1">
+      <w:hyperlink r:id="rId27" w:history="1">
         <w:r>
           <w:rPr>
             <w:rStyle w:val="a4"/>
@@ -17995,7 +17939,7 @@
       <w:r>
         <w:t xml:space="preserve"> </w:t>
       </w:r>
-      <w:hyperlink r:id="rId27" w:history="1">
+      <w:hyperlink r:id="rId28" w:history="1">
         <w:r>
           <w:rPr>
             <w:rStyle w:val="a4"/>
@@ -18048,7 +17992,7 @@
       <w:r>
         <w:t xml:space="preserve">– Режим доступа: </w:t>
       </w:r>
-      <w:hyperlink r:id="rId28" w:history="1">
+      <w:hyperlink r:id="rId29" w:history="1">
         <w:r>
           <w:rPr>
             <w:rStyle w:val="a4"/>
@@ -18077,11 +18021,11 @@
     </w:p>
     <w:p/>
     <w:sectPr>
-      <w:footerReference w:type="default" r:id="rId29"/>
-      <w:footerReference w:type="first" r:id="rId30"/>
+      <w:footerReference w:type="default" r:id="rId30"/>
+      <w:footerReference w:type="first" r:id="rId31"/>
       <w:pgSz w:w="11906" w:h="16838" w:code="9"/>
       <w:pgMar w:top="1134" w:right="851" w:bottom="1134" w:left="1418" w:header="709" w:footer="709" w:gutter="0"/>
-      <w:pgNumType w:start="2"/>
+      <w:pgNumType w:start="3"/>
       <w:cols w:space="708"/>
       <w:docGrid w:linePitch="381"/>
     </w:sectPr>
@@ -18118,6 +18062,7 @@
         <w:docPartUnique/>
       </w:docPartObj>
     </w:sdtPr>
+    <w:sdtEndPr/>
     <w:sdtContent>
       <w:p>
         <w:pPr>
@@ -18138,7 +18083,7 @@
             <w:noProof/>
             <w:lang w:val="ru-RU"/>
           </w:rPr>
-          <w:t>32</w:t>
+          <w:t>23</w:t>
         </w:r>
         <w:r>
           <w:fldChar w:fldCharType="end"/>
@@ -18164,6 +18109,7 @@
         <w:docPartUnique/>
       </w:docPartObj>
     </w:sdtPr>
+    <w:sdtEndPr/>
     <w:sdtContent>
       <w:p>
         <w:pPr>
@@ -21151,7 +21097,7 @@
   <w:style w:type="paragraph" w:default="1" w:styleId="a">
     <w:name w:val="Normal"/>
     <w:qFormat/>
-    <w:rsid w:val="004A012C"/>
+    <w:rsid w:val="000A510F"/>
     <w:pPr>
       <w:spacing w:after="120" w:line="360" w:lineRule="auto"/>
       <w:ind w:firstLine="709"/>
@@ -22186,7 +22132,7 @@
 </file>
 
 <file path=customXml/itemProps1.xml><?xml version="1.0" encoding="utf-8"?>
-<ds:datastoreItem xmlns:ds="http://schemas.openxmlformats.org/officeDocument/2006/customXml" ds:itemID="{32E3EC52-7AC4-4943-8416-1F103BC5B5D4}">
+<ds:datastoreItem xmlns:ds="http://schemas.openxmlformats.org/officeDocument/2006/customXml" ds:itemID="{CF97B260-96FA-42F8-8FA3-B66E1AD07098}">
   <ds:schemaRefs>
     <ds:schemaRef ds:uri="http://schemas.openxmlformats.org/officeDocument/2006/bibliography"/>
   </ds:schemaRefs>

</xml_diff>